<commit_message>
Change the game scheme in the documentation
</commit_message>
<xml_diff>
--- a/Documentation/Documentation.docx
+++ b/Documentation/Documentation.docx
@@ -1,6 +1,6 @@
 
 <file path=word/document.xml><?xml version="1.0" encoding="utf-8"?>
-<w:document xmlns:wpc="http://schemas.microsoft.com/office/word/2010/wordprocessingCanvas" xmlns:cx="http://schemas.microsoft.com/office/drawing/2014/chartex" xmlns:cx1="http://schemas.microsoft.com/office/drawing/2015/9/8/chartex" xmlns:cx2="http://schemas.microsoft.com/office/drawing/2015/10/21/chartex" xmlns:cx3="http://schemas.microsoft.com/office/drawing/2016/5/9/chartex" xmlns:cx4="http://schemas.microsoft.com/office/drawing/2016/5/10/chartex" xmlns:cx5="http://schemas.microsoft.com/office/drawing/2016/5/11/chartex" xmlns:cx6="http://schemas.microsoft.com/office/drawing/2016/5/12/chartex" xmlns:cx7="http://schemas.microsoft.com/office/drawing/2016/5/13/chartex" xmlns:cx8="http://schemas.microsoft.com/office/drawing/2016/5/14/chartex" xmlns:mc="http://schemas.openxmlformats.org/markup-compatibility/2006" xmlns:aink="http://schemas.microsoft.com/office/drawing/2016/ink" xmlns:am3d="http://schemas.microsoft.com/office/drawing/2017/model3d" xmlns:o="urn:schemas-microsoft-com:office:office" xmlns:r="http://schemas.openxmlformats.org/officeDocument/2006/relationships" xmlns:m="http://schemas.openxmlformats.org/officeDocument/2006/math" xmlns:v="urn:schemas-microsoft-com:vml" xmlns:wp14="http://schemas.microsoft.com/office/word/2010/wordprocessingDrawing" xmlns:wp="http://schemas.openxmlformats.org/drawingml/2006/wordprocessingDrawing" xmlns:w10="urn:schemas-microsoft-com:office:word" xmlns:w="http://schemas.openxmlformats.org/wordprocessingml/2006/main" xmlns:w14="http://schemas.microsoft.com/office/word/2010/wordml" xmlns:w15="http://schemas.microsoft.com/office/word/2012/wordml" xmlns:w16cid="http://schemas.microsoft.com/office/word/2016/wordml/cid" xmlns:w16se="http://schemas.microsoft.com/office/word/2015/wordml/symex" xmlns:wpg="http://schemas.microsoft.com/office/word/2010/wordprocessingGroup" xmlns:wpi="http://schemas.microsoft.com/office/word/2010/wordprocessingInk" xmlns:wne="http://schemas.microsoft.com/office/word/2006/wordml" xmlns:wps="http://schemas.microsoft.com/office/word/2010/wordprocessingShape" mc:Ignorable="w14 w15 w16se w16cid wp14">
+<w:document xmlns:wpc="http://schemas.microsoft.com/office/word/2010/wordprocessingCanvas" xmlns:cx="http://schemas.microsoft.com/office/drawing/2014/chartex" xmlns:cx1="http://schemas.microsoft.com/office/drawing/2015/9/8/chartex" xmlns:cx2="http://schemas.microsoft.com/office/drawing/2015/10/21/chartex" xmlns:cx3="http://schemas.microsoft.com/office/drawing/2016/5/9/chartex" xmlns:cx4="http://schemas.microsoft.com/office/drawing/2016/5/10/chartex" xmlns:cx5="http://schemas.microsoft.com/office/drawing/2016/5/11/chartex" xmlns:cx6="http://schemas.microsoft.com/office/drawing/2016/5/12/chartex" xmlns:cx7="http://schemas.microsoft.com/office/drawing/2016/5/13/chartex" xmlns:cx8="http://schemas.microsoft.com/office/drawing/2016/5/14/chartex" xmlns:mc="http://schemas.openxmlformats.org/markup-compatibility/2006" xmlns:aink="http://schemas.microsoft.com/office/drawing/2016/ink" xmlns:am3d="http://schemas.microsoft.com/office/drawing/2017/model3d" xmlns:o="urn:schemas-microsoft-com:office:office" xmlns:r="http://schemas.openxmlformats.org/officeDocument/2006/relationships" xmlns:m="http://schemas.openxmlformats.org/officeDocument/2006/math" xmlns:v="urn:schemas-microsoft-com:vml" xmlns:wp14="http://schemas.microsoft.com/office/word/2010/wordprocessingDrawing" xmlns:wp="http://schemas.openxmlformats.org/drawingml/2006/wordprocessingDrawing" xmlns:w10="urn:schemas-microsoft-com:office:word" xmlns:w="http://schemas.openxmlformats.org/wordprocessingml/2006/main" xmlns:w14="http://schemas.microsoft.com/office/word/2010/wordml" xmlns:w15="http://schemas.microsoft.com/office/word/2012/wordml" xmlns:w16cex="http://schemas.microsoft.com/office/word/2018/wordml/cex" xmlns:w16cid="http://schemas.microsoft.com/office/word/2016/wordml/cid" xmlns:w16="http://schemas.microsoft.com/office/word/2018/wordml" xmlns:w16se="http://schemas.microsoft.com/office/word/2015/wordml/symex" xmlns:wpg="http://schemas.microsoft.com/office/word/2010/wordprocessingGroup" xmlns:wpi="http://schemas.microsoft.com/office/word/2010/wordprocessingInk" xmlns:wne="http://schemas.microsoft.com/office/word/2006/wordml" xmlns:wps="http://schemas.microsoft.com/office/word/2010/wordprocessingShape" mc:Ignorable="w14 w15 w16se w16cid w16 w16cex wp14">
   <w:body>
     <w:p>
       <w:pPr>
@@ -13,7 +13,6 @@
           <w:lang w:val="en-US"/>
         </w:rPr>
       </w:pPr>
-      <w:bookmarkStart w:id="0" w:name="_GoBack"/>
       <w:r>
         <w:rPr>
           <w:rFonts w:ascii="Arial" w:eastAsiaTheme="minorEastAsia" w:hAnsi="Arial" w:cs="Arial"/>
@@ -93,18 +92,7 @@
           <w:szCs w:val="144"/>
           <w:lang w:val="en-US"/>
         </w:rPr>
-        <w:t xml:space="preserve">Online </w:t>
-      </w:r>
-      <w:bookmarkEnd w:id="0"/>
-      <w:r>
-        <w:rPr>
-          <w:rFonts w:ascii="Arial" w:eastAsiaTheme="minorEastAsia" w:hAnsi="Arial" w:cs="Arial"/>
-          <w:color w:val="0099CC"/>
-          <w:sz w:val="144"/>
-          <w:szCs w:val="144"/>
-          <w:lang w:val="en-US"/>
-        </w:rPr>
-        <w:t>Academy</w:t>
+        <w:t>Online Academy</w:t>
       </w:r>
       <w:r>
         <w:rPr>
@@ -115,9 +103,9 @@
         </w:rPr>
         <w:br w:type="page"/>
       </w:r>
-      <w:bookmarkStart w:id="1" w:name="_Hlk156153592"/>
+      <w:bookmarkStart w:id="0" w:name="_Hlk156153592"/>
     </w:p>
-    <w:bookmarkEnd w:id="1" w:displacedByCustomXml="next"/>
+    <w:bookmarkEnd w:id="0" w:displacedByCustomXml="next"/>
     <w:sdt>
       <w:sdtPr>
         <w:rPr>
@@ -1199,7 +1187,7 @@
           <w:lang w:val="en-US"/>
         </w:rPr>
       </w:pPr>
-      <w:bookmarkStart w:id="2" w:name="_Toc164531685"/>
+      <w:bookmarkStart w:id="1" w:name="_Toc164531685"/>
       <w:r>
         <w:rPr>
           <w:rFonts w:ascii="Arial" w:eastAsia="Times New Roman" w:hAnsi="Arial" w:cs="Arial"/>
@@ -1208,7 +1196,7 @@
         </w:rPr>
         <w:t>Stages of realization</w:t>
       </w:r>
-      <w:bookmarkEnd w:id="2"/>
+      <w:bookmarkEnd w:id="1"/>
     </w:p>
     <w:p>
       <w:pPr>
@@ -1252,7 +1240,7 @@
           <w:lang w:val="en-US"/>
         </w:rPr>
       </w:pPr>
-      <w:bookmarkStart w:id="3" w:name="_Toc164531686"/>
+      <w:bookmarkStart w:id="2" w:name="_Toc164531686"/>
       <w:r>
         <w:rPr>
           <w:rFonts w:ascii="Arial" w:eastAsia="Times New Roman" w:hAnsi="Arial" w:cs="Arial"/>
@@ -1261,7 +1249,7 @@
         </w:rPr>
         <w:t>Used technologies</w:t>
       </w:r>
-      <w:bookmarkEnd w:id="3"/>
+      <w:bookmarkEnd w:id="2"/>
     </w:p>
     <w:p>
       <w:pPr>
@@ -1761,7 +1749,7 @@
           <w:lang w:val="en-US"/>
         </w:rPr>
       </w:pPr>
-      <w:bookmarkStart w:id="4" w:name="_Toc164531687"/>
+      <w:bookmarkStart w:id="3" w:name="_Toc164531687"/>
       <w:r>
         <w:rPr>
           <w:rFonts w:ascii="Arial" w:eastAsia="Times New Roman" w:hAnsi="Arial" w:cs="Arial"/>
@@ -1771,7 +1759,7 @@
         <w:lastRenderedPageBreak/>
         <w:t>Performed tasks</w:t>
       </w:r>
-      <w:bookmarkEnd w:id="4"/>
+      <w:bookmarkEnd w:id="3"/>
     </w:p>
     <w:tbl>
       <w:tblPr>
@@ -2203,7 +2191,7 @@
           <w:lang w:val="en-US"/>
         </w:rPr>
       </w:pPr>
-      <w:bookmarkStart w:id="5" w:name="_Toc164531688"/>
+      <w:bookmarkStart w:id="4" w:name="_Toc164531688"/>
       <w:r>
         <w:rPr>
           <w:rFonts w:ascii="Arial" w:eastAsia="Times New Roman" w:hAnsi="Arial" w:cs="Arial"/>
@@ -2212,7 +2200,7 @@
         </w:rPr>
         <w:t>Future ideas</w:t>
       </w:r>
-      <w:bookmarkEnd w:id="5"/>
+      <w:bookmarkEnd w:id="4"/>
     </w:p>
     <w:p>
       <w:pPr>
@@ -2288,7 +2276,7 @@
           <w:lang w:val="en-US"/>
         </w:rPr>
       </w:pPr>
-      <w:bookmarkStart w:id="6" w:name="_Toc164531689"/>
+      <w:bookmarkStart w:id="5" w:name="_Toc164531689"/>
       <w:r>
         <w:rPr>
           <w:rFonts w:ascii="Arial" w:eastAsia="Times New Roman" w:hAnsi="Arial" w:cs="Arial"/>
@@ -2297,7 +2285,7 @@
         </w:rPr>
         <w:t>Algorithmic scheme</w:t>
       </w:r>
-      <w:bookmarkEnd w:id="6"/>
+      <w:bookmarkEnd w:id="5"/>
     </w:p>
     <w:p>
       <w:pPr>
@@ -2311,9 +2299,9 @@
           <w:lang w:val="en-US"/>
         </w:rPr>
         <w:drawing>
-          <wp:inline distT="0" distB="0" distL="0" distR="0" wp14:anchorId="1EBB7CBB" wp14:editId="19ACD61F">
+          <wp:inline distT="0" distB="0" distL="0" distR="0" wp14:anchorId="1EBB7CBB" wp14:editId="5996E739">
             <wp:extent cx="6143625" cy="3200400"/>
-            <wp:effectExtent l="0" t="0" r="9525" b="0"/>
+            <wp:effectExtent l="0" t="0" r="0" b="19050"/>
             <wp:docPr id="901443461" name="Diagram 2"/>
             <wp:cNvGraphicFramePr/>
             <a:graphic xmlns:a="http://schemas.openxmlformats.org/drawingml/2006/main">
@@ -2345,7 +2333,7 @@
 </file>
 
 <file path=word/endnotes.xml><?xml version="1.0" encoding="utf-8"?>
-<w:endnotes xmlns:wpc="http://schemas.microsoft.com/office/word/2010/wordprocessingCanvas" xmlns:cx="http://schemas.microsoft.com/office/drawing/2014/chartex" xmlns:cx1="http://schemas.microsoft.com/office/drawing/2015/9/8/chartex" xmlns:cx2="http://schemas.microsoft.com/office/drawing/2015/10/21/chartex" xmlns:cx3="http://schemas.microsoft.com/office/drawing/2016/5/9/chartex" xmlns:cx4="http://schemas.microsoft.com/office/drawing/2016/5/10/chartex" xmlns:cx5="http://schemas.microsoft.com/office/drawing/2016/5/11/chartex" xmlns:cx6="http://schemas.microsoft.com/office/drawing/2016/5/12/chartex" xmlns:cx7="http://schemas.microsoft.com/office/drawing/2016/5/13/chartex" xmlns:cx8="http://schemas.microsoft.com/office/drawing/2016/5/14/chartex" xmlns:mc="http://schemas.openxmlformats.org/markup-compatibility/2006" xmlns:aink="http://schemas.microsoft.com/office/drawing/2016/ink" xmlns:am3d="http://schemas.microsoft.com/office/drawing/2017/model3d" xmlns:o="urn:schemas-microsoft-com:office:office" xmlns:r="http://schemas.openxmlformats.org/officeDocument/2006/relationships" xmlns:m="http://schemas.openxmlformats.org/officeDocument/2006/math" xmlns:v="urn:schemas-microsoft-com:vml" xmlns:wp14="http://schemas.microsoft.com/office/word/2010/wordprocessingDrawing" xmlns:wp="http://schemas.openxmlformats.org/drawingml/2006/wordprocessingDrawing" xmlns:w10="urn:schemas-microsoft-com:office:word" xmlns:w="http://schemas.openxmlformats.org/wordprocessingml/2006/main" xmlns:w14="http://schemas.microsoft.com/office/word/2010/wordml" xmlns:w15="http://schemas.microsoft.com/office/word/2012/wordml" xmlns:w16cid="http://schemas.microsoft.com/office/word/2016/wordml/cid" xmlns:w16se="http://schemas.microsoft.com/office/word/2015/wordml/symex" xmlns:wpg="http://schemas.microsoft.com/office/word/2010/wordprocessingGroup" xmlns:wpi="http://schemas.microsoft.com/office/word/2010/wordprocessingInk" xmlns:wne="http://schemas.microsoft.com/office/word/2006/wordml" xmlns:wps="http://schemas.microsoft.com/office/word/2010/wordprocessingShape" mc:Ignorable="w14 w15 w16se w16cid wp14">
+<w:endnotes xmlns:wpc="http://schemas.microsoft.com/office/word/2010/wordprocessingCanvas" xmlns:cx="http://schemas.microsoft.com/office/drawing/2014/chartex" xmlns:cx1="http://schemas.microsoft.com/office/drawing/2015/9/8/chartex" xmlns:cx2="http://schemas.microsoft.com/office/drawing/2015/10/21/chartex" xmlns:cx3="http://schemas.microsoft.com/office/drawing/2016/5/9/chartex" xmlns:cx4="http://schemas.microsoft.com/office/drawing/2016/5/10/chartex" xmlns:cx5="http://schemas.microsoft.com/office/drawing/2016/5/11/chartex" xmlns:cx6="http://schemas.microsoft.com/office/drawing/2016/5/12/chartex" xmlns:cx7="http://schemas.microsoft.com/office/drawing/2016/5/13/chartex" xmlns:cx8="http://schemas.microsoft.com/office/drawing/2016/5/14/chartex" xmlns:mc="http://schemas.openxmlformats.org/markup-compatibility/2006" xmlns:aink="http://schemas.microsoft.com/office/drawing/2016/ink" xmlns:am3d="http://schemas.microsoft.com/office/drawing/2017/model3d" xmlns:o="urn:schemas-microsoft-com:office:office" xmlns:r="http://schemas.openxmlformats.org/officeDocument/2006/relationships" xmlns:m="http://schemas.openxmlformats.org/officeDocument/2006/math" xmlns:v="urn:schemas-microsoft-com:vml" xmlns:wp14="http://schemas.microsoft.com/office/word/2010/wordprocessingDrawing" xmlns:wp="http://schemas.openxmlformats.org/drawingml/2006/wordprocessingDrawing" xmlns:w10="urn:schemas-microsoft-com:office:word" xmlns:w="http://schemas.openxmlformats.org/wordprocessingml/2006/main" xmlns:w14="http://schemas.microsoft.com/office/word/2010/wordml" xmlns:w15="http://schemas.microsoft.com/office/word/2012/wordml" xmlns:w16cex="http://schemas.microsoft.com/office/word/2018/wordml/cex" xmlns:w16cid="http://schemas.microsoft.com/office/word/2016/wordml/cid" xmlns:w16="http://schemas.microsoft.com/office/word/2018/wordml" xmlns:w16se="http://schemas.microsoft.com/office/word/2015/wordml/symex" xmlns:wpg="http://schemas.microsoft.com/office/word/2010/wordprocessingGroup" xmlns:wpi="http://schemas.microsoft.com/office/word/2010/wordprocessingInk" xmlns:wne="http://schemas.microsoft.com/office/word/2006/wordml" xmlns:wps="http://schemas.microsoft.com/office/word/2010/wordprocessingShape" mc:Ignorable="w14 w15 w16se w16cid w16 w16cex wp14">
   <w:endnote w:type="separator" w:id="-1">
     <w:p>
       <w:pPr>
@@ -2370,7 +2358,7 @@
 </file>
 
 <file path=word/footer1.xml><?xml version="1.0" encoding="utf-8"?>
-<w:ftr xmlns:wpc="http://schemas.microsoft.com/office/word/2010/wordprocessingCanvas" xmlns:cx="http://schemas.microsoft.com/office/drawing/2014/chartex" xmlns:cx1="http://schemas.microsoft.com/office/drawing/2015/9/8/chartex" xmlns:cx2="http://schemas.microsoft.com/office/drawing/2015/10/21/chartex" xmlns:cx3="http://schemas.microsoft.com/office/drawing/2016/5/9/chartex" xmlns:cx4="http://schemas.microsoft.com/office/drawing/2016/5/10/chartex" xmlns:cx5="http://schemas.microsoft.com/office/drawing/2016/5/11/chartex" xmlns:cx6="http://schemas.microsoft.com/office/drawing/2016/5/12/chartex" xmlns:cx7="http://schemas.microsoft.com/office/drawing/2016/5/13/chartex" xmlns:cx8="http://schemas.microsoft.com/office/drawing/2016/5/14/chartex" xmlns:mc="http://schemas.openxmlformats.org/markup-compatibility/2006" xmlns:aink="http://schemas.microsoft.com/office/drawing/2016/ink" xmlns:am3d="http://schemas.microsoft.com/office/drawing/2017/model3d" xmlns:o="urn:schemas-microsoft-com:office:office" xmlns:r="http://schemas.openxmlformats.org/officeDocument/2006/relationships" xmlns:m="http://schemas.openxmlformats.org/officeDocument/2006/math" xmlns:v="urn:schemas-microsoft-com:vml" xmlns:wp14="http://schemas.microsoft.com/office/word/2010/wordprocessingDrawing" xmlns:wp="http://schemas.openxmlformats.org/drawingml/2006/wordprocessingDrawing" xmlns:w10="urn:schemas-microsoft-com:office:word" xmlns:w="http://schemas.openxmlformats.org/wordprocessingml/2006/main" xmlns:w14="http://schemas.microsoft.com/office/word/2010/wordml" xmlns:w15="http://schemas.microsoft.com/office/word/2012/wordml" xmlns:w16cid="http://schemas.microsoft.com/office/word/2016/wordml/cid" xmlns:w16se="http://schemas.microsoft.com/office/word/2015/wordml/symex" xmlns:wpg="http://schemas.microsoft.com/office/word/2010/wordprocessingGroup" xmlns:wpi="http://schemas.microsoft.com/office/word/2010/wordprocessingInk" xmlns:wne="http://schemas.microsoft.com/office/word/2006/wordml" xmlns:wps="http://schemas.microsoft.com/office/word/2010/wordprocessingShape" mc:Ignorable="w14 w15 w16se w16cid wp14">
+<w:ftr xmlns:wpc="http://schemas.microsoft.com/office/word/2010/wordprocessingCanvas" xmlns:cx="http://schemas.microsoft.com/office/drawing/2014/chartex" xmlns:cx1="http://schemas.microsoft.com/office/drawing/2015/9/8/chartex" xmlns:cx2="http://schemas.microsoft.com/office/drawing/2015/10/21/chartex" xmlns:cx3="http://schemas.microsoft.com/office/drawing/2016/5/9/chartex" xmlns:cx4="http://schemas.microsoft.com/office/drawing/2016/5/10/chartex" xmlns:cx5="http://schemas.microsoft.com/office/drawing/2016/5/11/chartex" xmlns:cx6="http://schemas.microsoft.com/office/drawing/2016/5/12/chartex" xmlns:cx7="http://schemas.microsoft.com/office/drawing/2016/5/13/chartex" xmlns:cx8="http://schemas.microsoft.com/office/drawing/2016/5/14/chartex" xmlns:mc="http://schemas.openxmlformats.org/markup-compatibility/2006" xmlns:aink="http://schemas.microsoft.com/office/drawing/2016/ink" xmlns:am3d="http://schemas.microsoft.com/office/drawing/2017/model3d" xmlns:o="urn:schemas-microsoft-com:office:office" xmlns:r="http://schemas.openxmlformats.org/officeDocument/2006/relationships" xmlns:m="http://schemas.openxmlformats.org/officeDocument/2006/math" xmlns:v="urn:schemas-microsoft-com:vml" xmlns:wp14="http://schemas.microsoft.com/office/word/2010/wordprocessingDrawing" xmlns:wp="http://schemas.openxmlformats.org/drawingml/2006/wordprocessingDrawing" xmlns:w10="urn:schemas-microsoft-com:office:word" xmlns:w="http://schemas.openxmlformats.org/wordprocessingml/2006/main" xmlns:w14="http://schemas.microsoft.com/office/word/2010/wordml" xmlns:w15="http://schemas.microsoft.com/office/word/2012/wordml" xmlns:w16cex="http://schemas.microsoft.com/office/word/2018/wordml/cex" xmlns:w16cid="http://schemas.microsoft.com/office/word/2016/wordml/cid" xmlns:w16="http://schemas.microsoft.com/office/word/2018/wordml" xmlns:w16se="http://schemas.microsoft.com/office/word/2015/wordml/symex" xmlns:wpg="http://schemas.microsoft.com/office/word/2010/wordprocessingGroup" xmlns:wpi="http://schemas.microsoft.com/office/word/2010/wordprocessingInk" xmlns:wne="http://schemas.microsoft.com/office/word/2006/wordml" xmlns:wps="http://schemas.microsoft.com/office/word/2010/wordprocessingShape" mc:Ignorable="w14 w15 w16se w16cid w16 w16cex wp14">
   <w:sdt>
     <w:sdtPr>
       <w:id w:val="1705055997"/>
@@ -2510,7 +2498,7 @@
             </mc:Choice>
             <mc:Fallback>
               <w:pict>
-                <v:rect w14:anchorId="6ABCFB37" id="Rectangle 10" o:spid="_x0000_s1026" style="position:absolute;margin-left:-11.85pt;margin-top:24.35pt;width:44.55pt;height:15.1pt;rotation:180;flip:x;z-index:251659264;visibility:visible;mso-wrap-style:square;mso-width-percent:0;mso-height-percent:0;mso-wrap-distance-left:9pt;mso-wrap-distance-top:0;mso-wrap-distance-right:9pt;mso-wrap-distance-bottom:0;mso-position-horizontal:absolute;mso-position-horizontal-relative:right-margin-area;mso-position-vertical:absolute;mso-position-vertical-relative:bottom-margin-area;mso-width-percent:0;mso-height-percent:0;mso-width-relative:page;mso-height-relative:bottom-margin-area;v-text-anchor:top" o:gfxdata="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" filled="f" fillcolor="#c0504d" stroked="f" strokecolor="#5c83b4" strokeweight="2.25pt">
+                <v:rect w14:anchorId="6ABCFB37" id="Rectangle 10" o:spid="_x0000_s1026" style="position:absolute;margin-left:-11.85pt;margin-top:24.35pt;width:44.55pt;height:15.1pt;rotation:180;flip:x;z-index:251659264;visibility:visible;mso-wrap-style:square;mso-width-percent:0;mso-height-percent:0;mso-wrap-distance-left:9pt;mso-wrap-distance-top:0;mso-wrap-distance-right:9pt;mso-wrap-distance-bottom:0;mso-position-horizontal:absolute;mso-position-horizontal-relative:right-margin-area;mso-position-vertical:absolute;mso-position-vertical-relative:bottom-margin-area;mso-width-percent:0;mso-height-percent:0;mso-width-relative:page;mso-height-relative:bottom-margin-area;v-text-anchor:top" o:gfxdata="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" filled="f" fillcolor="#c0504d" stroked="f" strokecolor="#5c83b4" strokeweight="2.25pt">
                   <v:textbox inset=",0,,0">
                     <w:txbxContent>
                       <w:p>
@@ -2571,7 +2559,7 @@
 </file>
 
 <file path=word/footnotes.xml><?xml version="1.0" encoding="utf-8"?>
-<w:footnotes xmlns:wpc="http://schemas.microsoft.com/office/word/2010/wordprocessingCanvas" xmlns:cx="http://schemas.microsoft.com/office/drawing/2014/chartex" xmlns:cx1="http://schemas.microsoft.com/office/drawing/2015/9/8/chartex" xmlns:cx2="http://schemas.microsoft.com/office/drawing/2015/10/21/chartex" xmlns:cx3="http://schemas.microsoft.com/office/drawing/2016/5/9/chartex" xmlns:cx4="http://schemas.microsoft.com/office/drawing/2016/5/10/chartex" xmlns:cx5="http://schemas.microsoft.com/office/drawing/2016/5/11/chartex" xmlns:cx6="http://schemas.microsoft.com/office/drawing/2016/5/12/chartex" xmlns:cx7="http://schemas.microsoft.com/office/drawing/2016/5/13/chartex" xmlns:cx8="http://schemas.microsoft.com/office/drawing/2016/5/14/chartex" xmlns:mc="http://schemas.openxmlformats.org/markup-compatibility/2006" xmlns:aink="http://schemas.microsoft.com/office/drawing/2016/ink" xmlns:am3d="http://schemas.microsoft.com/office/drawing/2017/model3d" xmlns:o="urn:schemas-microsoft-com:office:office" xmlns:r="http://schemas.openxmlformats.org/officeDocument/2006/relationships" xmlns:m="http://schemas.openxmlformats.org/officeDocument/2006/math" xmlns:v="urn:schemas-microsoft-com:vml" xmlns:wp14="http://schemas.microsoft.com/office/word/2010/wordprocessingDrawing" xmlns:wp="http://schemas.openxmlformats.org/drawingml/2006/wordprocessingDrawing" xmlns:w10="urn:schemas-microsoft-com:office:word" xmlns:w="http://schemas.openxmlformats.org/wordprocessingml/2006/main" xmlns:w14="http://schemas.microsoft.com/office/word/2010/wordml" xmlns:w15="http://schemas.microsoft.com/office/word/2012/wordml" xmlns:w16cid="http://schemas.microsoft.com/office/word/2016/wordml/cid" xmlns:w16se="http://schemas.microsoft.com/office/word/2015/wordml/symex" xmlns:wpg="http://schemas.microsoft.com/office/word/2010/wordprocessingGroup" xmlns:wpi="http://schemas.microsoft.com/office/word/2010/wordprocessingInk" xmlns:wne="http://schemas.microsoft.com/office/word/2006/wordml" xmlns:wps="http://schemas.microsoft.com/office/word/2010/wordprocessingShape" mc:Ignorable="w14 w15 w16se w16cid wp14">
+<w:footnotes xmlns:wpc="http://schemas.microsoft.com/office/word/2010/wordprocessingCanvas" xmlns:cx="http://schemas.microsoft.com/office/drawing/2014/chartex" xmlns:cx1="http://schemas.microsoft.com/office/drawing/2015/9/8/chartex" xmlns:cx2="http://schemas.microsoft.com/office/drawing/2015/10/21/chartex" xmlns:cx3="http://schemas.microsoft.com/office/drawing/2016/5/9/chartex" xmlns:cx4="http://schemas.microsoft.com/office/drawing/2016/5/10/chartex" xmlns:cx5="http://schemas.microsoft.com/office/drawing/2016/5/11/chartex" xmlns:cx6="http://schemas.microsoft.com/office/drawing/2016/5/12/chartex" xmlns:cx7="http://schemas.microsoft.com/office/drawing/2016/5/13/chartex" xmlns:cx8="http://schemas.microsoft.com/office/drawing/2016/5/14/chartex" xmlns:mc="http://schemas.openxmlformats.org/markup-compatibility/2006" xmlns:aink="http://schemas.microsoft.com/office/drawing/2016/ink" xmlns:am3d="http://schemas.microsoft.com/office/drawing/2017/model3d" xmlns:o="urn:schemas-microsoft-com:office:office" xmlns:r="http://schemas.openxmlformats.org/officeDocument/2006/relationships" xmlns:m="http://schemas.openxmlformats.org/officeDocument/2006/math" xmlns:v="urn:schemas-microsoft-com:vml" xmlns:wp14="http://schemas.microsoft.com/office/word/2010/wordprocessingDrawing" xmlns:wp="http://schemas.openxmlformats.org/drawingml/2006/wordprocessingDrawing" xmlns:w10="urn:schemas-microsoft-com:office:word" xmlns:w="http://schemas.openxmlformats.org/wordprocessingml/2006/main" xmlns:w14="http://schemas.microsoft.com/office/word/2010/wordml" xmlns:w15="http://schemas.microsoft.com/office/word/2012/wordml" xmlns:w16cex="http://schemas.microsoft.com/office/word/2018/wordml/cex" xmlns:w16cid="http://schemas.microsoft.com/office/word/2016/wordml/cid" xmlns:w16="http://schemas.microsoft.com/office/word/2018/wordml" xmlns:w16se="http://schemas.microsoft.com/office/word/2015/wordml/symex" xmlns:wpg="http://schemas.microsoft.com/office/word/2010/wordprocessingGroup" xmlns:wpi="http://schemas.microsoft.com/office/word/2010/wordprocessingInk" xmlns:wne="http://schemas.microsoft.com/office/word/2006/wordml" xmlns:wps="http://schemas.microsoft.com/office/word/2010/wordprocessingShape" mc:Ignorable="w14 w15 w16se w16cid w16 w16cex wp14">
   <w:footnote w:type="separator" w:id="-1">
     <w:p>
       <w:pPr>
@@ -2596,7 +2584,7 @@
 </file>
 
 <file path=word/numbering.xml><?xml version="1.0" encoding="utf-8"?>
-<w:numbering xmlns:wpc="http://schemas.microsoft.com/office/word/2010/wordprocessingCanvas" xmlns:cx="http://schemas.microsoft.com/office/drawing/2014/chartex" xmlns:cx1="http://schemas.microsoft.com/office/drawing/2015/9/8/chartex" xmlns:cx2="http://schemas.microsoft.com/office/drawing/2015/10/21/chartex" xmlns:cx3="http://schemas.microsoft.com/office/drawing/2016/5/9/chartex" xmlns:cx4="http://schemas.microsoft.com/office/drawing/2016/5/10/chartex" xmlns:cx5="http://schemas.microsoft.com/office/drawing/2016/5/11/chartex" xmlns:cx6="http://schemas.microsoft.com/office/drawing/2016/5/12/chartex" xmlns:cx7="http://schemas.microsoft.com/office/drawing/2016/5/13/chartex" xmlns:cx8="http://schemas.microsoft.com/office/drawing/2016/5/14/chartex" xmlns:mc="http://schemas.openxmlformats.org/markup-compatibility/2006" xmlns:aink="http://schemas.microsoft.com/office/drawing/2016/ink" xmlns:am3d="http://schemas.microsoft.com/office/drawing/2017/model3d" xmlns:o="urn:schemas-microsoft-com:office:office" xmlns:r="http://schemas.openxmlformats.org/officeDocument/2006/relationships" xmlns:m="http://schemas.openxmlformats.org/officeDocument/2006/math" xmlns:v="urn:schemas-microsoft-com:vml" xmlns:wp14="http://schemas.microsoft.com/office/word/2010/wordprocessingDrawing" xmlns:wp="http://schemas.openxmlformats.org/drawingml/2006/wordprocessingDrawing" xmlns:w10="urn:schemas-microsoft-com:office:word" xmlns:w="http://schemas.openxmlformats.org/wordprocessingml/2006/main" xmlns:w14="http://schemas.microsoft.com/office/word/2010/wordml" xmlns:w15="http://schemas.microsoft.com/office/word/2012/wordml" xmlns:w16cid="http://schemas.microsoft.com/office/word/2016/wordml/cid" xmlns:w16se="http://schemas.microsoft.com/office/word/2015/wordml/symex" xmlns:wpg="http://schemas.microsoft.com/office/word/2010/wordprocessingGroup" xmlns:wpi="http://schemas.microsoft.com/office/word/2010/wordprocessingInk" xmlns:wne="http://schemas.microsoft.com/office/word/2006/wordml" xmlns:wps="http://schemas.microsoft.com/office/word/2010/wordprocessingShape" mc:Ignorable="w14 w15 w16se w16cid wp14">
+<w:numbering xmlns:wpc="http://schemas.microsoft.com/office/word/2010/wordprocessingCanvas" xmlns:cx="http://schemas.microsoft.com/office/drawing/2014/chartex" xmlns:cx1="http://schemas.microsoft.com/office/drawing/2015/9/8/chartex" xmlns:cx2="http://schemas.microsoft.com/office/drawing/2015/10/21/chartex" xmlns:cx3="http://schemas.microsoft.com/office/drawing/2016/5/9/chartex" xmlns:cx4="http://schemas.microsoft.com/office/drawing/2016/5/10/chartex" xmlns:cx5="http://schemas.microsoft.com/office/drawing/2016/5/11/chartex" xmlns:cx6="http://schemas.microsoft.com/office/drawing/2016/5/12/chartex" xmlns:cx7="http://schemas.microsoft.com/office/drawing/2016/5/13/chartex" xmlns:cx8="http://schemas.microsoft.com/office/drawing/2016/5/14/chartex" xmlns:mc="http://schemas.openxmlformats.org/markup-compatibility/2006" xmlns:aink="http://schemas.microsoft.com/office/drawing/2016/ink" xmlns:am3d="http://schemas.microsoft.com/office/drawing/2017/model3d" xmlns:o="urn:schemas-microsoft-com:office:office" xmlns:r="http://schemas.openxmlformats.org/officeDocument/2006/relationships" xmlns:m="http://schemas.openxmlformats.org/officeDocument/2006/math" xmlns:v="urn:schemas-microsoft-com:vml" xmlns:wp14="http://schemas.microsoft.com/office/word/2010/wordprocessingDrawing" xmlns:wp="http://schemas.openxmlformats.org/drawingml/2006/wordprocessingDrawing" xmlns:w10="urn:schemas-microsoft-com:office:word" xmlns:w="http://schemas.openxmlformats.org/wordprocessingml/2006/main" xmlns:w14="http://schemas.microsoft.com/office/word/2010/wordml" xmlns:w15="http://schemas.microsoft.com/office/word/2012/wordml" xmlns:w16cex="http://schemas.microsoft.com/office/word/2018/wordml/cex" xmlns:w16cid="http://schemas.microsoft.com/office/word/2016/wordml/cid" xmlns:w16="http://schemas.microsoft.com/office/word/2018/wordml" xmlns:w16se="http://schemas.microsoft.com/office/word/2015/wordml/symex" xmlns:wpg="http://schemas.microsoft.com/office/word/2010/wordprocessingGroup" xmlns:wpi="http://schemas.microsoft.com/office/word/2010/wordprocessingInk" xmlns:wne="http://schemas.microsoft.com/office/word/2006/wordml" xmlns:wps="http://schemas.microsoft.com/office/word/2010/wordprocessingShape" mc:Ignorable="w14 w15 w16se w16cid w16 w16cex wp14">
   <w:abstractNum w:abstractNumId="0" w15:restartNumberingAfterBreak="0">
     <w:nsid w:val="367305F3"/>
     <w:multiLevelType w:val="hybridMultilevel"/>
@@ -2834,7 +2822,7 @@
 </file>
 
 <file path=word/styles.xml><?xml version="1.0" encoding="utf-8"?>
-<w:styles xmlns:mc="http://schemas.openxmlformats.org/markup-compatibility/2006" xmlns:r="http://schemas.openxmlformats.org/officeDocument/2006/relationships" xmlns:w="http://schemas.openxmlformats.org/wordprocessingml/2006/main" xmlns:w14="http://schemas.microsoft.com/office/word/2010/wordml" xmlns:w15="http://schemas.microsoft.com/office/word/2012/wordml" xmlns:w16cid="http://schemas.microsoft.com/office/word/2016/wordml/cid" xmlns:w16se="http://schemas.microsoft.com/office/word/2015/wordml/symex" mc:Ignorable="w14 w15 w16se w16cid">
+<w:styles xmlns:mc="http://schemas.openxmlformats.org/markup-compatibility/2006" xmlns:r="http://schemas.openxmlformats.org/officeDocument/2006/relationships" xmlns:w="http://schemas.openxmlformats.org/wordprocessingml/2006/main" xmlns:w14="http://schemas.microsoft.com/office/word/2010/wordml" xmlns:w15="http://schemas.microsoft.com/office/word/2012/wordml" xmlns:w16cex="http://schemas.microsoft.com/office/word/2018/wordml/cex" xmlns:w16cid="http://schemas.microsoft.com/office/word/2016/wordml/cid" xmlns:w16="http://schemas.microsoft.com/office/word/2018/wordml" xmlns:w16se="http://schemas.microsoft.com/office/word/2015/wordml/symex" mc:Ignorable="w14 w15 w16se w16cid w16 w16cex">
   <w:docDefaults>
     <w:rPrDefault>
       <w:rPr>
@@ -2852,7 +2840,7 @@
       </w:pPr>
     </w:pPrDefault>
   </w:docDefaults>
-  <w:latentStyles w:defLockedState="0" w:defUIPriority="99" w:defSemiHidden="0" w:defUnhideWhenUsed="0" w:defQFormat="0" w:count="375">
+  <w:latentStyles w:defLockedState="0" w:defUIPriority="99" w:defSemiHidden="0" w:defUnhideWhenUsed="0" w:defQFormat="0" w:count="376">
     <w:lsdException w:name="Normal" w:uiPriority="0" w:qFormat="1"/>
     <w:lsdException w:name="heading 1" w:uiPriority="9" w:qFormat="1"/>
     <w:lsdException w:name="heading 2" w:semiHidden="1" w:uiPriority="9" w:unhideWhenUsed="1" w:qFormat="1"/>
@@ -2958,7 +2946,6 @@
     <w:lsdException w:name="HTML Sample" w:semiHidden="1" w:unhideWhenUsed="1"/>
     <w:lsdException w:name="HTML Typewriter" w:semiHidden="1" w:unhideWhenUsed="1"/>
     <w:lsdException w:name="HTML Variable" w:semiHidden="1" w:unhideWhenUsed="1"/>
-    <w:lsdException w:name="Normal Table" w:semiHidden="1" w:unhideWhenUsed="1"/>
     <w:lsdException w:name="annotation subject" w:semiHidden="1" w:unhideWhenUsed="1"/>
     <w:lsdException w:name="No List" w:semiHidden="1" w:unhideWhenUsed="1"/>
     <w:lsdException w:name="Outline List 1" w:semiHidden="1" w:unhideWhenUsed="1"/>
@@ -3005,10 +2992,8 @@
     <w:lsdException w:name="Table Subtle 2" w:semiHidden="1" w:unhideWhenUsed="1"/>
     <w:lsdException w:name="Table Web 1" w:semiHidden="1" w:unhideWhenUsed="1"/>
     <w:lsdException w:name="Table Web 2" w:semiHidden="1" w:unhideWhenUsed="1"/>
-    <w:lsdException w:name="Table Web 3" w:semiHidden="1" w:unhideWhenUsed="1"/>
     <w:lsdException w:name="Balloon Text" w:semiHidden="1" w:unhideWhenUsed="1"/>
     <w:lsdException w:name="Table Grid" w:uiPriority="39"/>
-    <w:lsdException w:name="Table Theme" w:semiHidden="1" w:unhideWhenUsed="1"/>
     <w:lsdException w:name="Placeholder Text" w:semiHidden="1"/>
     <w:lsdException w:name="No Spacing" w:uiPriority="1" w:qFormat="1"/>
     <w:lsdException w:name="Light Shading" w:uiPriority="60"/>
@@ -3228,6 +3213,7 @@
     <w:lsdException w:name="Smart Hyperlink" w:semiHidden="1" w:unhideWhenUsed="1"/>
     <w:lsdException w:name="Hashtag" w:semiHidden="1" w:unhideWhenUsed="1"/>
     <w:lsdException w:name="Unresolved Mention" w:semiHidden="1" w:unhideWhenUsed="1"/>
+    <w:lsdException w:name="Smart Link" w:semiHidden="1" w:unhideWhenUsed="1"/>
   </w:latentStyles>
   <w:style w:type="paragraph" w:default="1" w:styleId="Normal">
     <w:name w:val="Normal"/>
@@ -6078,53 +6064,6 @@
         </a:p>
       </dgm:t>
     </dgm:pt>
-    <dgm:pt modelId="{C96F8CEB-2855-49B1-9370-1C3D98865010}">
-      <dgm:prSet/>
-      <dgm:spPr>
-        <a:solidFill>
-          <a:srgbClr val="0099CC"/>
-        </a:solidFill>
-      </dgm:spPr>
-      <dgm:t>
-        <a:bodyPr/>
-        <a:lstStyle/>
-        <a:p>
-          <a:r>
-            <a:rPr lang="en-US">
-              <a:latin typeface="Arial" panose="020B0604020202020204" pitchFamily="34" charset="0"/>
-              <a:cs typeface="Arial" panose="020B0604020202020204" pitchFamily="34" charset="0"/>
-            </a:rPr>
-            <a:t>Grades</a:t>
-          </a:r>
-          <a:endParaRPr lang="bg-BG">
-            <a:latin typeface="Arial" panose="020B0604020202020204" pitchFamily="34" charset="0"/>
-            <a:cs typeface="Arial" panose="020B0604020202020204" pitchFamily="34" charset="0"/>
-          </a:endParaRPr>
-        </a:p>
-      </dgm:t>
-    </dgm:pt>
-    <dgm:pt modelId="{7F4EC5A9-863E-416F-B132-5D259CC72B21}" type="parTrans" cxnId="{C3A52B99-30CF-4411-89D6-9492A327FEFD}">
-      <dgm:prSet/>
-      <dgm:spPr/>
-      <dgm:t>
-        <a:bodyPr/>
-        <a:lstStyle/>
-        <a:p>
-          <a:endParaRPr lang="bg-BG"/>
-        </a:p>
-      </dgm:t>
-    </dgm:pt>
-    <dgm:pt modelId="{75402506-DB44-41C7-8FD9-1E2ED2C7D2BF}" type="sibTrans" cxnId="{C3A52B99-30CF-4411-89D6-9492A327FEFD}">
-      <dgm:prSet/>
-      <dgm:spPr/>
-      <dgm:t>
-        <a:bodyPr/>
-        <a:lstStyle/>
-        <a:p>
-          <a:endParaRPr lang="bg-BG"/>
-        </a:p>
-      </dgm:t>
-    </dgm:pt>
     <dgm:pt modelId="{B2BF922B-365D-4FEF-80CC-157D6A90E314}">
       <dgm:prSet/>
       <dgm:spPr>
@@ -6402,7 +6341,7 @@
       <dgm:spPr/>
     </dgm:pt>
     <dgm:pt modelId="{F999466F-4B21-4A5A-99E5-8C3315EA8363}" type="pres">
-      <dgm:prSet presAssocID="{826038B4-DFE5-4E0E-A713-846AE5CDCADB}" presName="Name37" presStyleLbl="parChTrans1D2" presStyleIdx="0" presStyleCnt="5"/>
+      <dgm:prSet presAssocID="{826038B4-DFE5-4E0E-A713-846AE5CDCADB}" presName="Name37" presStyleLbl="parChTrans1D2" presStyleIdx="0" presStyleCnt="4"/>
       <dgm:spPr/>
     </dgm:pt>
     <dgm:pt modelId="{3B063ED9-AA61-4764-A0A2-06099FA43538}" type="pres">
@@ -6418,7 +6357,7 @@
       <dgm:spPr/>
     </dgm:pt>
     <dgm:pt modelId="{038DA62A-4EDE-4099-BE48-3FDAF2287A3B}" type="pres">
-      <dgm:prSet presAssocID="{E5F94961-8AE1-4016-92BE-2B683A30AA54}" presName="rootText" presStyleLbl="node2" presStyleIdx="0" presStyleCnt="5">
+      <dgm:prSet presAssocID="{E5F94961-8AE1-4016-92BE-2B683A30AA54}" presName="rootText" presStyleLbl="node2" presStyleIdx="0" presStyleCnt="4">
         <dgm:presLayoutVars>
           <dgm:chPref val="3"/>
         </dgm:presLayoutVars>
@@ -6426,7 +6365,7 @@
       <dgm:spPr/>
     </dgm:pt>
     <dgm:pt modelId="{7C89CA3D-6555-44E4-A10F-2D9E43832CC3}" type="pres">
-      <dgm:prSet presAssocID="{E5F94961-8AE1-4016-92BE-2B683A30AA54}" presName="rootConnector" presStyleLbl="node2" presStyleIdx="0" presStyleCnt="5"/>
+      <dgm:prSet presAssocID="{E5F94961-8AE1-4016-92BE-2B683A30AA54}" presName="rootConnector" presStyleLbl="node2" presStyleIdx="0" presStyleCnt="4"/>
       <dgm:spPr/>
     </dgm:pt>
     <dgm:pt modelId="{B0C06C48-736E-4DDF-A7AA-C942F0CF5CB5}" type="pres">
@@ -6510,7 +6449,7 @@
       <dgm:spPr/>
     </dgm:pt>
     <dgm:pt modelId="{51F85891-2AD8-4618-8D69-53EAEFF6484A}" type="pres">
-      <dgm:prSet presAssocID="{87CFCB26-E59B-4D98-BF3D-695BC646C9D0}" presName="Name37" presStyleLbl="parChTrans1D2" presStyleIdx="1" presStyleCnt="5"/>
+      <dgm:prSet presAssocID="{87CFCB26-E59B-4D98-BF3D-695BC646C9D0}" presName="Name37" presStyleLbl="parChTrans1D2" presStyleIdx="1" presStyleCnt="4"/>
       <dgm:spPr/>
     </dgm:pt>
     <dgm:pt modelId="{03CF25E6-99B3-42AA-9C99-45255C8658E2}" type="pres">
@@ -6526,7 +6465,7 @@
       <dgm:spPr/>
     </dgm:pt>
     <dgm:pt modelId="{9882CC81-2AE8-401C-8B54-CADA8C64B319}" type="pres">
-      <dgm:prSet presAssocID="{753D953F-E6E0-4418-96E6-12AA0E9262A6}" presName="rootText" presStyleLbl="node2" presStyleIdx="1" presStyleCnt="5">
+      <dgm:prSet presAssocID="{753D953F-E6E0-4418-96E6-12AA0E9262A6}" presName="rootText" presStyleLbl="node2" presStyleIdx="1" presStyleCnt="4">
         <dgm:presLayoutVars>
           <dgm:chPref val="3"/>
         </dgm:presLayoutVars>
@@ -6534,7 +6473,7 @@
       <dgm:spPr/>
     </dgm:pt>
     <dgm:pt modelId="{778B4B86-119D-444E-8B31-DBAD5B147DD9}" type="pres">
-      <dgm:prSet presAssocID="{753D953F-E6E0-4418-96E6-12AA0E9262A6}" presName="rootConnector" presStyleLbl="node2" presStyleIdx="1" presStyleCnt="5"/>
+      <dgm:prSet presAssocID="{753D953F-E6E0-4418-96E6-12AA0E9262A6}" presName="rootConnector" presStyleLbl="node2" presStyleIdx="1" presStyleCnt="4"/>
       <dgm:spPr/>
     </dgm:pt>
     <dgm:pt modelId="{9B40B75D-2455-4E56-AADB-7F1C802D04BA}" type="pres">
@@ -6618,7 +6557,7 @@
       <dgm:spPr/>
     </dgm:pt>
     <dgm:pt modelId="{6CE679DB-3C0D-481D-98B1-14E641C6C7C1}" type="pres">
-      <dgm:prSet presAssocID="{29F02A67-400B-4ED2-B082-0209267DD964}" presName="Name37" presStyleLbl="parChTrans1D2" presStyleIdx="2" presStyleCnt="5"/>
+      <dgm:prSet presAssocID="{29F02A67-400B-4ED2-B082-0209267DD964}" presName="Name37" presStyleLbl="parChTrans1D2" presStyleIdx="2" presStyleCnt="4"/>
       <dgm:spPr/>
     </dgm:pt>
     <dgm:pt modelId="{260762F9-1A3B-4231-B54D-A5CF871019F2}" type="pres">
@@ -6634,7 +6573,7 @@
       <dgm:spPr/>
     </dgm:pt>
     <dgm:pt modelId="{A6318205-3321-4FD0-AC6C-702CA64F3B0B}" type="pres">
-      <dgm:prSet presAssocID="{DD0A9423-DD03-4C9A-BE54-6E2801DEDA01}" presName="rootText" presStyleLbl="node2" presStyleIdx="2" presStyleCnt="5">
+      <dgm:prSet presAssocID="{DD0A9423-DD03-4C9A-BE54-6E2801DEDA01}" presName="rootText" presStyleLbl="node2" presStyleIdx="2" presStyleCnt="4">
         <dgm:presLayoutVars>
           <dgm:chPref val="3"/>
         </dgm:presLayoutVars>
@@ -6642,7 +6581,7 @@
       <dgm:spPr/>
     </dgm:pt>
     <dgm:pt modelId="{D337C43B-8E99-40CB-AC3B-A2FEA3AA0DEF}" type="pres">
-      <dgm:prSet presAssocID="{DD0A9423-DD03-4C9A-BE54-6E2801DEDA01}" presName="rootConnector" presStyleLbl="node2" presStyleIdx="2" presStyleCnt="5"/>
+      <dgm:prSet presAssocID="{DD0A9423-DD03-4C9A-BE54-6E2801DEDA01}" presName="rootConnector" presStyleLbl="node2" presStyleIdx="2" presStyleCnt="4"/>
       <dgm:spPr/>
     </dgm:pt>
     <dgm:pt modelId="{F9278138-B76B-4716-B727-DFA057D3F7AC}" type="pres">
@@ -6653,44 +6592,8 @@
       <dgm:prSet presAssocID="{DD0A9423-DD03-4C9A-BE54-6E2801DEDA01}" presName="hierChild5" presStyleCnt="0"/>
       <dgm:spPr/>
     </dgm:pt>
-    <dgm:pt modelId="{1F28A69E-B0AB-4185-813E-08DB1F376368}" type="pres">
-      <dgm:prSet presAssocID="{7F4EC5A9-863E-416F-B132-5D259CC72B21}" presName="Name37" presStyleLbl="parChTrans1D2" presStyleIdx="3" presStyleCnt="5"/>
-      <dgm:spPr/>
-    </dgm:pt>
-    <dgm:pt modelId="{BF20D584-8462-46FE-90C3-38E241E93BDE}" type="pres">
-      <dgm:prSet presAssocID="{C96F8CEB-2855-49B1-9370-1C3D98865010}" presName="hierRoot2" presStyleCnt="0">
-        <dgm:presLayoutVars>
-          <dgm:hierBranch val="init"/>
-        </dgm:presLayoutVars>
-      </dgm:prSet>
-      <dgm:spPr/>
-    </dgm:pt>
-    <dgm:pt modelId="{81C891A0-B2BE-44DE-8139-5E16FA2FB15D}" type="pres">
-      <dgm:prSet presAssocID="{C96F8CEB-2855-49B1-9370-1C3D98865010}" presName="rootComposite" presStyleCnt="0"/>
-      <dgm:spPr/>
-    </dgm:pt>
-    <dgm:pt modelId="{FF9ED7F1-3016-49F4-9DBC-C15A1A0A1418}" type="pres">
-      <dgm:prSet presAssocID="{C96F8CEB-2855-49B1-9370-1C3D98865010}" presName="rootText" presStyleLbl="node2" presStyleIdx="3" presStyleCnt="5">
-        <dgm:presLayoutVars>
-          <dgm:chPref val="3"/>
-        </dgm:presLayoutVars>
-      </dgm:prSet>
-      <dgm:spPr/>
-    </dgm:pt>
-    <dgm:pt modelId="{3D1C7D91-7093-4ED0-97E5-3D312F723BF8}" type="pres">
-      <dgm:prSet presAssocID="{C96F8CEB-2855-49B1-9370-1C3D98865010}" presName="rootConnector" presStyleLbl="node2" presStyleIdx="3" presStyleCnt="5"/>
-      <dgm:spPr/>
-    </dgm:pt>
-    <dgm:pt modelId="{97E7BAF2-6175-48B4-9E8C-E0A194929A7D}" type="pres">
-      <dgm:prSet presAssocID="{C96F8CEB-2855-49B1-9370-1C3D98865010}" presName="hierChild4" presStyleCnt="0"/>
-      <dgm:spPr/>
-    </dgm:pt>
-    <dgm:pt modelId="{1373B7D7-421A-4183-ADC6-0EC0F8097B1B}" type="pres">
-      <dgm:prSet presAssocID="{C96F8CEB-2855-49B1-9370-1C3D98865010}" presName="hierChild5" presStyleCnt="0"/>
-      <dgm:spPr/>
-    </dgm:pt>
     <dgm:pt modelId="{B4C3798C-0B3C-44EC-AACE-476FF60FB918}" type="pres">
-      <dgm:prSet presAssocID="{AB41D6B9-B896-499A-8105-90D09D3B3065}" presName="Name37" presStyleLbl="parChTrans1D2" presStyleIdx="4" presStyleCnt="5"/>
+      <dgm:prSet presAssocID="{AB41D6B9-B896-499A-8105-90D09D3B3065}" presName="Name37" presStyleLbl="parChTrans1D2" presStyleIdx="3" presStyleCnt="4"/>
       <dgm:spPr/>
     </dgm:pt>
     <dgm:pt modelId="{740AA706-DEE5-4E8C-A01E-36084E23EDDD}" type="pres">
@@ -6706,7 +6609,7 @@
       <dgm:spPr/>
     </dgm:pt>
     <dgm:pt modelId="{15052B54-9FCA-454F-BAA0-3BD16FCD608F}" type="pres">
-      <dgm:prSet presAssocID="{B2BF922B-365D-4FEF-80CC-157D6A90E314}" presName="rootText" presStyleLbl="node2" presStyleIdx="4" presStyleCnt="5">
+      <dgm:prSet presAssocID="{B2BF922B-365D-4FEF-80CC-157D6A90E314}" presName="rootText" presStyleLbl="node2" presStyleIdx="3" presStyleCnt="4">
         <dgm:presLayoutVars>
           <dgm:chPref val="3"/>
         </dgm:presLayoutVars>
@@ -6714,7 +6617,7 @@
       <dgm:spPr/>
     </dgm:pt>
     <dgm:pt modelId="{4A442FF8-1BE8-4398-B51C-F9B80DBDDEEB}" type="pres">
-      <dgm:prSet presAssocID="{B2BF922B-365D-4FEF-80CC-157D6A90E314}" presName="rootConnector" presStyleLbl="node2" presStyleIdx="4" presStyleCnt="5"/>
+      <dgm:prSet presAssocID="{B2BF922B-365D-4FEF-80CC-157D6A90E314}" presName="rootConnector" presStyleLbl="node2" presStyleIdx="3" presStyleCnt="4"/>
       <dgm:spPr/>
     </dgm:pt>
     <dgm:pt modelId="{C0929519-DCC1-4C2D-81A6-FAD66BB00019}" type="pres">
@@ -6737,8 +6640,6 @@
     <dgm:cxn modelId="{9090D60C-44D4-4F68-9C3B-8E4092BEBA92}" srcId="{E5F94961-8AE1-4016-92BE-2B683A30AA54}" destId="{A3450A70-775A-4096-B216-8EA4B91FCECC}" srcOrd="1" destOrd="0" parTransId="{7E7CC21F-60E7-4430-B65C-9A8CCDA4CAFF}" sibTransId="{557C9162-887C-4CBE-A2F8-C1F4022E17EF}"/>
     <dgm:cxn modelId="{9F862B20-78E9-42F0-9663-C633823297A8}" type="presOf" srcId="{AB41D6B9-B896-499A-8105-90D09D3B3065}" destId="{B4C3798C-0B3C-44EC-AACE-476FF60FB918}" srcOrd="0" destOrd="0" presId="urn:microsoft.com/office/officeart/2005/8/layout/orgChart1"/>
     <dgm:cxn modelId="{AAD25B26-80F4-4DDB-81AF-3129F16AFD87}" srcId="{94BE4CC0-874B-4D4C-A824-FDC2732CB2BA}" destId="{E5F94961-8AE1-4016-92BE-2B683A30AA54}" srcOrd="0" destOrd="0" parTransId="{826038B4-DFE5-4E0E-A713-846AE5CDCADB}" sibTransId="{6CFF40C6-8B5F-4C20-8C05-A524ED5E0A57}"/>
-    <dgm:cxn modelId="{AF548B36-9F84-4924-95FF-8893EFA606C5}" type="presOf" srcId="{C96F8CEB-2855-49B1-9370-1C3D98865010}" destId="{3D1C7D91-7093-4ED0-97E5-3D312F723BF8}" srcOrd="1" destOrd="0" presId="urn:microsoft.com/office/officeart/2005/8/layout/orgChart1"/>
-    <dgm:cxn modelId="{25BF073C-CEE1-41B0-8B19-F34DB82B6B0E}" type="presOf" srcId="{7F4EC5A9-863E-416F-B132-5D259CC72B21}" destId="{1F28A69E-B0AB-4185-813E-08DB1F376368}" srcOrd="0" destOrd="0" presId="urn:microsoft.com/office/officeart/2005/8/layout/orgChart1"/>
     <dgm:cxn modelId="{B6F4743C-7A3C-4968-A3B5-277A15C001BA}" srcId="{94BE4CC0-874B-4D4C-A824-FDC2732CB2BA}" destId="{753D953F-E6E0-4418-96E6-12AA0E9262A6}" srcOrd="1" destOrd="0" parTransId="{87CFCB26-E59B-4D98-BF3D-695BC646C9D0}" sibTransId="{032315B1-62C2-4EB3-8385-913615FB6CD3}"/>
     <dgm:cxn modelId="{B8CE5F3F-DBE5-46AA-A55A-C3BE0A9189D8}" type="presOf" srcId="{A3450A70-775A-4096-B216-8EA4B91FCECC}" destId="{E39C446C-8093-4A8E-BE5A-24DC9C2DE12C}" srcOrd="0" destOrd="0" presId="urn:microsoft.com/office/officeart/2005/8/layout/orgChart1"/>
     <dgm:cxn modelId="{5E1E256A-875F-4B63-8E1E-F5C98D62D9CC}" type="presOf" srcId="{826038B4-DFE5-4E0E-A713-846AE5CDCADB}" destId="{F999466F-4B21-4A5A-99E5-8C3315EA8363}" srcOrd="0" destOrd="0" presId="urn:microsoft.com/office/officeart/2005/8/layout/orgChart1"/>
@@ -6749,12 +6650,10 @@
     <dgm:cxn modelId="{BF517350-D9C2-49BC-AF1F-01EB4944D966}" type="presOf" srcId="{87CFCB26-E59B-4D98-BF3D-695BC646C9D0}" destId="{51F85891-2AD8-4618-8D69-53EAEFF6484A}" srcOrd="0" destOrd="0" presId="urn:microsoft.com/office/officeart/2005/8/layout/orgChart1"/>
     <dgm:cxn modelId="{9247A170-B135-4ABE-A4E6-DA959A2F0C0B}" type="presOf" srcId="{BE296311-4092-4638-969B-042568F88A4E}" destId="{630A6735-B3FD-477F-A975-31040DD7B0EE}" srcOrd="0" destOrd="0" presId="urn:microsoft.com/office/officeart/2005/8/layout/orgChart1"/>
     <dgm:cxn modelId="{485B3757-3C9F-4419-96D6-A4265FD0C6BE}" type="presOf" srcId="{EB1D7ECA-98B6-44BE-AD7A-28F3C7D7C86B}" destId="{B6BBA5CC-474D-41F7-923C-949A2B006521}" srcOrd="0" destOrd="0" presId="urn:microsoft.com/office/officeart/2005/8/layout/orgChart1"/>
-    <dgm:cxn modelId="{21091B59-7247-4840-A8AB-BC03F578B7C7}" type="presOf" srcId="{C96F8CEB-2855-49B1-9370-1C3D98865010}" destId="{FF9ED7F1-3016-49F4-9DBC-C15A1A0A1418}" srcOrd="0" destOrd="0" presId="urn:microsoft.com/office/officeart/2005/8/layout/orgChart1"/>
     <dgm:cxn modelId="{791A1F7B-8A21-42B0-B4D1-8F582E6F0C6D}" type="presOf" srcId="{DD0A9423-DD03-4C9A-BE54-6E2801DEDA01}" destId="{A6318205-3321-4FD0-AC6C-702CA64F3B0B}" srcOrd="0" destOrd="0" presId="urn:microsoft.com/office/officeart/2005/8/layout/orgChart1"/>
     <dgm:cxn modelId="{7468F97E-32A0-41EF-A7F7-C0754A44655F}" srcId="{753D953F-E6E0-4418-96E6-12AA0E9262A6}" destId="{BE296311-4092-4638-969B-042568F88A4E}" srcOrd="0" destOrd="0" parTransId="{BC4DB164-2C6C-42D3-AAE5-0446F298BA10}" sibTransId="{4F4047AC-01B3-4367-9A7E-33ABCE941D55}"/>
     <dgm:cxn modelId="{B4043E83-4E8C-4B0B-85F9-B90FFB8E8788}" type="presOf" srcId="{49103281-321B-4EAB-9BF1-70BA81E748FC}" destId="{EBFC8B6D-11CD-4B60-A53B-265207F2760C}" srcOrd="0" destOrd="0" presId="urn:microsoft.com/office/officeart/2005/8/layout/orgChart1"/>
     <dgm:cxn modelId="{B74FE397-1A26-4583-95A4-144468A94C30}" srcId="{E5F94961-8AE1-4016-92BE-2B683A30AA54}" destId="{6A317B00-8862-4B1D-AFD7-06102FB4A259}" srcOrd="0" destOrd="0" parTransId="{49103281-321B-4EAB-9BF1-70BA81E748FC}" sibTransId="{204EF859-3A29-4BFF-B6DC-7D8F4B4B520E}"/>
-    <dgm:cxn modelId="{C3A52B99-30CF-4411-89D6-9492A327FEFD}" srcId="{94BE4CC0-874B-4D4C-A824-FDC2732CB2BA}" destId="{C96F8CEB-2855-49B1-9370-1C3D98865010}" srcOrd="3" destOrd="0" parTransId="{7F4EC5A9-863E-416F-B132-5D259CC72B21}" sibTransId="{75402506-DB44-41C7-8FD9-1E2ED2C7D2BF}"/>
     <dgm:cxn modelId="{30264B99-F580-4116-A3B7-1B9CFEAA7E53}" type="presOf" srcId="{91B16569-2B92-435A-B7F8-388E6B7FFE2B}" destId="{C67DE087-7A58-4A48-BE7E-604DFC057E91}" srcOrd="1" destOrd="0" presId="urn:microsoft.com/office/officeart/2005/8/layout/orgChart1"/>
     <dgm:cxn modelId="{7CCADEA1-E706-468A-A52C-8B597F8261EE}" type="presOf" srcId="{753D953F-E6E0-4418-96E6-12AA0E9262A6}" destId="{778B4B86-119D-444E-8B31-DBAD5B147DD9}" srcOrd="1" destOrd="0" presId="urn:microsoft.com/office/officeart/2005/8/layout/orgChart1"/>
     <dgm:cxn modelId="{0EC0F6A3-AA27-4550-B5AF-6ED040248710}" srcId="{94BE4CC0-874B-4D4C-A824-FDC2732CB2BA}" destId="{DD0A9423-DD03-4C9A-BE54-6E2801DEDA01}" srcOrd="2" destOrd="0" parTransId="{29F02A67-400B-4ED2-B082-0209267DD964}" sibTransId="{C65D8D46-9FA6-4FEE-A4A5-B19B621A6BBB}"/>
@@ -6770,7 +6669,7 @@
     <dgm:cxn modelId="{6D6D74DC-A6D9-46FA-BC80-6B5A4B57B06B}" type="presOf" srcId="{E5F94961-8AE1-4016-92BE-2B683A30AA54}" destId="{038DA62A-4EDE-4099-BE48-3FDAF2287A3B}" srcOrd="0" destOrd="0" presId="urn:microsoft.com/office/officeart/2005/8/layout/orgChart1"/>
     <dgm:cxn modelId="{6B6C02E1-586A-484E-846D-151ADE8E447B}" type="presOf" srcId="{753D953F-E6E0-4418-96E6-12AA0E9262A6}" destId="{9882CC81-2AE8-401C-8B54-CADA8C64B319}" srcOrd="0" destOrd="0" presId="urn:microsoft.com/office/officeart/2005/8/layout/orgChart1"/>
     <dgm:cxn modelId="{D29210E3-83F3-45D0-BE5B-85CFCAE0B3FA}" type="presOf" srcId="{94BE4CC0-874B-4D4C-A824-FDC2732CB2BA}" destId="{5F4B9137-CE07-4249-8617-E5B1DF39098E}" srcOrd="1" destOrd="0" presId="urn:microsoft.com/office/officeart/2005/8/layout/orgChart1"/>
-    <dgm:cxn modelId="{ED8055E6-FBBE-4823-99FA-D977E217ACB2}" srcId="{94BE4CC0-874B-4D4C-A824-FDC2732CB2BA}" destId="{B2BF922B-365D-4FEF-80CC-157D6A90E314}" srcOrd="4" destOrd="0" parTransId="{AB41D6B9-B896-499A-8105-90D09D3B3065}" sibTransId="{DA9D6E0D-258B-45D1-87CE-BB6E85AC8BAA}"/>
+    <dgm:cxn modelId="{ED8055E6-FBBE-4823-99FA-D977E217ACB2}" srcId="{94BE4CC0-874B-4D4C-A824-FDC2732CB2BA}" destId="{B2BF922B-365D-4FEF-80CC-157D6A90E314}" srcOrd="3" destOrd="0" parTransId="{AB41D6B9-B896-499A-8105-90D09D3B3065}" sibTransId="{DA9D6E0D-258B-45D1-87CE-BB6E85AC8BAA}"/>
     <dgm:cxn modelId="{B0B9362F-3435-4115-B749-3F606DD8C441}" type="presParOf" srcId="{0482B1AE-21F9-4FB4-A729-B0BFDBDE0FF1}" destId="{E47C49D2-28C0-463F-87E2-BE0D1316A8D0}" srcOrd="0" destOrd="0" presId="urn:microsoft.com/office/officeart/2005/8/layout/orgChart1"/>
     <dgm:cxn modelId="{7D16CD2F-BD3F-4774-90E6-D216B2F1820F}" type="presParOf" srcId="{E47C49D2-28C0-463F-87E2-BE0D1316A8D0}" destId="{6CA6D0A1-E7CF-431B-A767-5BCE9044D69B}" srcOrd="0" destOrd="0" presId="urn:microsoft.com/office/officeart/2005/8/layout/orgChart1"/>
     <dgm:cxn modelId="{738D414D-86E8-4B0F-9684-9916C3243AA1}" type="presParOf" srcId="{6CA6D0A1-E7CF-431B-A767-5BCE9044D69B}" destId="{E6A923D4-D377-4C01-A2CE-72F985A3B963}" srcOrd="0" destOrd="0" presId="urn:microsoft.com/office/officeart/2005/8/layout/orgChart1"/>
@@ -6825,15 +6724,8 @@
     <dgm:cxn modelId="{47E2E47C-7ECA-4FC8-B4F7-FF25EDE82B6D}" type="presParOf" srcId="{0E3D7EB9-A02D-43AC-A1D9-CBFBBF2FBB4F}" destId="{D337C43B-8E99-40CB-AC3B-A2FEA3AA0DEF}" srcOrd="1" destOrd="0" presId="urn:microsoft.com/office/officeart/2005/8/layout/orgChart1"/>
     <dgm:cxn modelId="{DA660C9B-6987-4FA0-81C0-E9C239FEFEE0}" type="presParOf" srcId="{260762F9-1A3B-4231-B54D-A5CF871019F2}" destId="{F9278138-B76B-4716-B727-DFA057D3F7AC}" srcOrd="1" destOrd="0" presId="urn:microsoft.com/office/officeart/2005/8/layout/orgChart1"/>
     <dgm:cxn modelId="{95A69073-2511-444E-B24D-AC3441ABE136}" type="presParOf" srcId="{260762F9-1A3B-4231-B54D-A5CF871019F2}" destId="{5539E874-EFAC-477A-94C6-291007657D4D}" srcOrd="2" destOrd="0" presId="urn:microsoft.com/office/officeart/2005/8/layout/orgChart1"/>
-    <dgm:cxn modelId="{AC6F6372-EAAA-465F-886D-9EBB529A5500}" type="presParOf" srcId="{8D570962-80B4-4E67-8BD6-E49555B642FA}" destId="{1F28A69E-B0AB-4185-813E-08DB1F376368}" srcOrd="6" destOrd="0" presId="urn:microsoft.com/office/officeart/2005/8/layout/orgChart1"/>
-    <dgm:cxn modelId="{255F81DB-5DC1-40FB-A67B-C8A9FC3E199F}" type="presParOf" srcId="{8D570962-80B4-4E67-8BD6-E49555B642FA}" destId="{BF20D584-8462-46FE-90C3-38E241E93BDE}" srcOrd="7" destOrd="0" presId="urn:microsoft.com/office/officeart/2005/8/layout/orgChart1"/>
-    <dgm:cxn modelId="{2499FBD1-B337-4DCA-8E3D-53471741525C}" type="presParOf" srcId="{BF20D584-8462-46FE-90C3-38E241E93BDE}" destId="{81C891A0-B2BE-44DE-8139-5E16FA2FB15D}" srcOrd="0" destOrd="0" presId="urn:microsoft.com/office/officeart/2005/8/layout/orgChart1"/>
-    <dgm:cxn modelId="{B00956FD-6CF0-4463-8569-44D99C3F811F}" type="presParOf" srcId="{81C891A0-B2BE-44DE-8139-5E16FA2FB15D}" destId="{FF9ED7F1-3016-49F4-9DBC-C15A1A0A1418}" srcOrd="0" destOrd="0" presId="urn:microsoft.com/office/officeart/2005/8/layout/orgChart1"/>
-    <dgm:cxn modelId="{B26878FA-F873-4280-8BB1-283FFE894365}" type="presParOf" srcId="{81C891A0-B2BE-44DE-8139-5E16FA2FB15D}" destId="{3D1C7D91-7093-4ED0-97E5-3D312F723BF8}" srcOrd="1" destOrd="0" presId="urn:microsoft.com/office/officeart/2005/8/layout/orgChart1"/>
-    <dgm:cxn modelId="{D36E2AB0-6777-475E-B227-60C4DA7E565C}" type="presParOf" srcId="{BF20D584-8462-46FE-90C3-38E241E93BDE}" destId="{97E7BAF2-6175-48B4-9E8C-E0A194929A7D}" srcOrd="1" destOrd="0" presId="urn:microsoft.com/office/officeart/2005/8/layout/orgChart1"/>
-    <dgm:cxn modelId="{44E0605D-8FF1-401C-BFA4-F65731E12280}" type="presParOf" srcId="{BF20D584-8462-46FE-90C3-38E241E93BDE}" destId="{1373B7D7-421A-4183-ADC6-0EC0F8097B1B}" srcOrd="2" destOrd="0" presId="urn:microsoft.com/office/officeart/2005/8/layout/orgChart1"/>
-    <dgm:cxn modelId="{633A21A2-2897-49FC-AFCF-560019D5FFD4}" type="presParOf" srcId="{8D570962-80B4-4E67-8BD6-E49555B642FA}" destId="{B4C3798C-0B3C-44EC-AACE-476FF60FB918}" srcOrd="8" destOrd="0" presId="urn:microsoft.com/office/officeart/2005/8/layout/orgChart1"/>
-    <dgm:cxn modelId="{7006E1A1-32DA-402B-8179-5F1B25CF67B7}" type="presParOf" srcId="{8D570962-80B4-4E67-8BD6-E49555B642FA}" destId="{740AA706-DEE5-4E8C-A01E-36084E23EDDD}" srcOrd="9" destOrd="0" presId="urn:microsoft.com/office/officeart/2005/8/layout/orgChart1"/>
+    <dgm:cxn modelId="{633A21A2-2897-49FC-AFCF-560019D5FFD4}" type="presParOf" srcId="{8D570962-80B4-4E67-8BD6-E49555B642FA}" destId="{B4C3798C-0B3C-44EC-AACE-476FF60FB918}" srcOrd="6" destOrd="0" presId="urn:microsoft.com/office/officeart/2005/8/layout/orgChart1"/>
+    <dgm:cxn modelId="{7006E1A1-32DA-402B-8179-5F1B25CF67B7}" type="presParOf" srcId="{8D570962-80B4-4E67-8BD6-E49555B642FA}" destId="{740AA706-DEE5-4E8C-A01E-36084E23EDDD}" srcOrd="7" destOrd="0" presId="urn:microsoft.com/office/officeart/2005/8/layout/orgChart1"/>
     <dgm:cxn modelId="{F85A7AF3-F327-41DE-9B33-C9F8DC42C727}" type="presParOf" srcId="{740AA706-DEE5-4E8C-A01E-36084E23EDDD}" destId="{CFC80373-3F27-467B-9CCC-5900D447F84C}" srcOrd="0" destOrd="0" presId="urn:microsoft.com/office/officeart/2005/8/layout/orgChart1"/>
     <dgm:cxn modelId="{5FBB8ED0-EC07-487B-95E8-5DB72C4B0785}" type="presParOf" srcId="{CFC80373-3F27-467B-9CCC-5900D447F84C}" destId="{15052B54-9FCA-454F-BAA0-3BD16FCD608F}" srcOrd="0" destOrd="0" presId="urn:microsoft.com/office/officeart/2005/8/layout/orgChart1"/>
     <dgm:cxn modelId="{E4475A6E-B6DB-411E-A0BC-84125EE36D0E}" type="presParOf" srcId="{CFC80373-3F27-467B-9CCC-5900D447F84C}" destId="{4A442FF8-1BE8-4398-B51C-F9B80DBDDEEB}" srcOrd="1" destOrd="0" presId="urn:microsoft.com/office/officeart/2005/8/layout/orgChart1"/>
@@ -7430,8 +7322,8 @@
       </dsp:nvSpPr>
       <dsp:spPr>
         <a:xfrm>
-          <a:off x="3071812" y="742974"/>
-          <a:ext cx="2545382" cy="220880"/>
+          <a:off x="3071812" y="608507"/>
+          <a:ext cx="2208493" cy="255528"/>
         </a:xfrm>
         <a:custGeom>
           <a:avLst/>
@@ -7445,75 +7337,13 @@
                 <a:pt x="0" y="0"/>
               </a:moveTo>
               <a:lnTo>
-                <a:pt x="0" y="110440"/>
+                <a:pt x="0" y="127764"/>
               </a:lnTo>
               <a:lnTo>
-                <a:pt x="2545382" y="110440"/>
+                <a:pt x="2208493" y="127764"/>
               </a:lnTo>
               <a:lnTo>
-                <a:pt x="2545382" y="220880"/>
-              </a:lnTo>
-            </a:path>
-          </a:pathLst>
-        </a:custGeom>
-        <a:noFill/>
-        <a:ln w="12700" cap="flat" cmpd="sng" algn="ctr">
-          <a:solidFill>
-            <a:schemeClr val="dk2">
-              <a:shade val="60000"/>
-              <a:hueOff val="0"/>
-              <a:satOff val="0"/>
-              <a:lumOff val="0"/>
-              <a:alphaOff val="0"/>
-            </a:schemeClr>
-          </a:solidFill>
-          <a:prstDash val="solid"/>
-          <a:miter lim="800000"/>
-        </a:ln>
-        <a:effectLst/>
-      </dsp:spPr>
-      <dsp:style>
-        <a:lnRef idx="2">
-          <a:scrgbClr r="0" g="0" b="0"/>
-        </a:lnRef>
-        <a:fillRef idx="0">
-          <a:scrgbClr r="0" g="0" b="0"/>
-        </a:fillRef>
-        <a:effectRef idx="0">
-          <a:scrgbClr r="0" g="0" b="0"/>
-        </a:effectRef>
-        <a:fontRef idx="minor"/>
-      </dsp:style>
-    </dsp:sp>
-    <dsp:sp modelId="{1F28A69E-B0AB-4185-813E-08DB1F376368}">
-      <dsp:nvSpPr>
-        <dsp:cNvPr id="0" name=""/>
-        <dsp:cNvSpPr/>
-      </dsp:nvSpPr>
-      <dsp:spPr>
-        <a:xfrm>
-          <a:off x="3071812" y="742974"/>
-          <a:ext cx="1272691" cy="220880"/>
-        </a:xfrm>
-        <a:custGeom>
-          <a:avLst/>
-          <a:gdLst/>
-          <a:ahLst/>
-          <a:cxnLst/>
-          <a:rect l="0" t="0" r="0" b="0"/>
-          <a:pathLst>
-            <a:path>
-              <a:moveTo>
-                <a:pt x="0" y="0"/>
-              </a:moveTo>
-              <a:lnTo>
-                <a:pt x="0" y="110440"/>
-              </a:lnTo>
-              <a:lnTo>
-                <a:pt x="1272691" y="110440"/>
-              </a:lnTo>
-              <a:lnTo>
-                <a:pt x="1272691" y="220880"/>
+                <a:pt x="2208493" y="255528"/>
               </a:lnTo>
             </a:path>
           </a:pathLst>
@@ -7554,8 +7384,8 @@
       </dsp:nvSpPr>
       <dsp:spPr>
         <a:xfrm>
-          <a:off x="3026092" y="742974"/>
-          <a:ext cx="91440" cy="220880"/>
+          <a:off x="3071812" y="608507"/>
+          <a:ext cx="736164" cy="255528"/>
         </a:xfrm>
         <a:custGeom>
           <a:avLst/>
@@ -7566,10 +7396,16 @@
           <a:pathLst>
             <a:path>
               <a:moveTo>
-                <a:pt x="45720" y="0"/>
+                <a:pt x="0" y="0"/>
               </a:moveTo>
               <a:lnTo>
-                <a:pt x="45720" y="220880"/>
+                <a:pt x="0" y="127764"/>
+              </a:lnTo>
+              <a:lnTo>
+                <a:pt x="736164" y="127764"/>
+              </a:lnTo>
+              <a:lnTo>
+                <a:pt x="736164" y="255528"/>
               </a:lnTo>
             </a:path>
           </a:pathLst>
@@ -7610,8 +7446,8 @@
       </dsp:nvSpPr>
       <dsp:spPr>
         <a:xfrm>
-          <a:off x="1378397" y="1489759"/>
-          <a:ext cx="157771" cy="1230618"/>
+          <a:off x="1848927" y="1472435"/>
+          <a:ext cx="182520" cy="1423656"/>
         </a:xfrm>
         <a:custGeom>
           <a:avLst/>
@@ -7625,10 +7461,10 @@
                 <a:pt x="0" y="0"/>
               </a:moveTo>
               <a:lnTo>
-                <a:pt x="0" y="1230618"/>
+                <a:pt x="0" y="1423656"/>
               </a:lnTo>
               <a:lnTo>
-                <a:pt x="157771" y="1230618"/>
+                <a:pt x="182520" y="1423656"/>
               </a:lnTo>
             </a:path>
           </a:pathLst>
@@ -7669,8 +7505,8 @@
       </dsp:nvSpPr>
       <dsp:spPr>
         <a:xfrm>
-          <a:off x="1378397" y="1489759"/>
-          <a:ext cx="157771" cy="483832"/>
+          <a:off x="1848927" y="1472435"/>
+          <a:ext cx="182520" cy="559728"/>
         </a:xfrm>
         <a:custGeom>
           <a:avLst/>
@@ -7684,10 +7520,10 @@
                 <a:pt x="0" y="0"/>
               </a:moveTo>
               <a:lnTo>
-                <a:pt x="0" y="483832"/>
+                <a:pt x="0" y="559728"/>
               </a:lnTo>
               <a:lnTo>
-                <a:pt x="157771" y="483832"/>
+                <a:pt x="182520" y="559728"/>
               </a:lnTo>
             </a:path>
           </a:pathLst>
@@ -7728,8 +7564,8 @@
       </dsp:nvSpPr>
       <dsp:spPr>
         <a:xfrm>
-          <a:off x="1799121" y="742974"/>
-          <a:ext cx="1272691" cy="220880"/>
+          <a:off x="2335648" y="608507"/>
+          <a:ext cx="736164" cy="255528"/>
         </a:xfrm>
         <a:custGeom>
           <a:avLst/>
@@ -7740,16 +7576,16 @@
           <a:pathLst>
             <a:path>
               <a:moveTo>
-                <a:pt x="1272691" y="0"/>
+                <a:pt x="736164" y="0"/>
               </a:moveTo>
               <a:lnTo>
-                <a:pt x="1272691" y="110440"/>
+                <a:pt x="736164" y="127764"/>
               </a:lnTo>
               <a:lnTo>
-                <a:pt x="0" y="110440"/>
+                <a:pt x="0" y="127764"/>
               </a:lnTo>
               <a:lnTo>
-                <a:pt x="0" y="220880"/>
+                <a:pt x="0" y="255528"/>
               </a:lnTo>
             </a:path>
           </a:pathLst>
@@ -7790,8 +7626,8 @@
       </dsp:nvSpPr>
       <dsp:spPr>
         <a:xfrm>
-          <a:off x="105706" y="1489759"/>
-          <a:ext cx="157771" cy="1230618"/>
+          <a:off x="376598" y="1472435"/>
+          <a:ext cx="182520" cy="1423656"/>
         </a:xfrm>
         <a:custGeom>
           <a:avLst/>
@@ -7805,10 +7641,10 @@
                 <a:pt x="0" y="0"/>
               </a:moveTo>
               <a:lnTo>
-                <a:pt x="0" y="1230618"/>
+                <a:pt x="0" y="1423656"/>
               </a:lnTo>
               <a:lnTo>
-                <a:pt x="157771" y="1230618"/>
+                <a:pt x="182520" y="1423656"/>
               </a:lnTo>
             </a:path>
           </a:pathLst>
@@ -7849,8 +7685,8 @@
       </dsp:nvSpPr>
       <dsp:spPr>
         <a:xfrm>
-          <a:off x="105706" y="1489759"/>
-          <a:ext cx="157771" cy="483832"/>
+          <a:off x="376598" y="1472435"/>
+          <a:ext cx="182520" cy="559728"/>
         </a:xfrm>
         <a:custGeom>
           <a:avLst/>
@@ -7864,10 +7700,10 @@
                 <a:pt x="0" y="0"/>
               </a:moveTo>
               <a:lnTo>
-                <a:pt x="0" y="483832"/>
+                <a:pt x="0" y="559728"/>
               </a:lnTo>
               <a:lnTo>
-                <a:pt x="157771" y="483832"/>
+                <a:pt x="182520" y="559728"/>
               </a:lnTo>
             </a:path>
           </a:pathLst>
@@ -7908,8 +7744,8 @@
       </dsp:nvSpPr>
       <dsp:spPr>
         <a:xfrm>
-          <a:off x="526430" y="742974"/>
-          <a:ext cx="2545382" cy="220880"/>
+          <a:off x="863319" y="608507"/>
+          <a:ext cx="2208493" cy="255528"/>
         </a:xfrm>
         <a:custGeom>
           <a:avLst/>
@@ -7920,16 +7756,16 @@
           <a:pathLst>
             <a:path>
               <a:moveTo>
-                <a:pt x="2545382" y="0"/>
+                <a:pt x="2208493" y="0"/>
               </a:moveTo>
               <a:lnTo>
-                <a:pt x="2545382" y="110440"/>
+                <a:pt x="2208493" y="127764"/>
               </a:lnTo>
               <a:lnTo>
-                <a:pt x="0" y="110440"/>
+                <a:pt x="0" y="127764"/>
               </a:lnTo>
               <a:lnTo>
-                <a:pt x="0" y="220880"/>
+                <a:pt x="0" y="255528"/>
               </a:lnTo>
             </a:path>
           </a:pathLst>
@@ -7970,8 +7806,8 @@
       </dsp:nvSpPr>
       <dsp:spPr>
         <a:xfrm>
-          <a:off x="2545907" y="217068"/>
-          <a:ext cx="1051810" cy="525905"/>
+          <a:off x="2463412" y="107"/>
+          <a:ext cx="1216800" cy="608400"/>
         </a:xfrm>
         <a:prstGeom prst="rect">
           <a:avLst/>
@@ -8008,12 +7844,12 @@
         </a:fontRef>
       </dsp:style>
       <dsp:txBody>
-        <a:bodyPr spcFirstLastPara="0" vert="horz" wrap="square" lIns="9525" tIns="9525" rIns="9525" bIns="9525" numCol="1" spcCol="1270" anchor="ctr" anchorCtr="0">
+        <a:bodyPr spcFirstLastPara="0" vert="horz" wrap="square" lIns="11430" tIns="11430" rIns="11430" bIns="11430" numCol="1" spcCol="1270" anchor="ctr" anchorCtr="0">
           <a:noAutofit/>
         </a:bodyPr>
         <a:lstStyle/>
         <a:p>
-          <a:pPr marL="0" lvl="0" indent="0" algn="ctr" defTabSz="666750">
+          <a:pPr marL="0" lvl="0" indent="0" algn="ctr" defTabSz="800100">
             <a:lnSpc>
               <a:spcPct val="90000"/>
             </a:lnSpc>
@@ -8026,21 +7862,21 @@
             <a:buNone/>
           </a:pPr>
           <a:r>
-            <a:rPr lang="en-US" sz="1500" kern="1200">
+            <a:rPr lang="en-US" sz="1800" kern="1200">
               <a:latin typeface="Arial" panose="020B0604020202020204" pitchFamily="34" charset="0"/>
               <a:cs typeface="Arial" panose="020B0604020202020204" pitchFamily="34" charset="0"/>
             </a:rPr>
             <a:t>Menu</a:t>
           </a:r>
-          <a:endParaRPr lang="bg-BG" sz="1500" kern="1200">
+          <a:endParaRPr lang="bg-BG" sz="1800" kern="1200">
             <a:latin typeface="Arial" panose="020B0604020202020204" pitchFamily="34" charset="0"/>
             <a:cs typeface="Arial" panose="020B0604020202020204" pitchFamily="34" charset="0"/>
           </a:endParaRPr>
         </a:p>
       </dsp:txBody>
       <dsp:txXfrm>
-        <a:off x="2545907" y="217068"/>
-        <a:ext cx="1051810" cy="525905"/>
+        <a:off x="2463412" y="107"/>
+        <a:ext cx="1216800" cy="608400"/>
       </dsp:txXfrm>
     </dsp:sp>
     <dsp:sp modelId="{038DA62A-4EDE-4099-BE48-3FDAF2287A3B}">
@@ -8050,8 +7886,8 @@
       </dsp:nvSpPr>
       <dsp:spPr>
         <a:xfrm>
-          <a:off x="524" y="963854"/>
-          <a:ext cx="1051810" cy="525905"/>
+          <a:off x="254918" y="864035"/>
+          <a:ext cx="1216800" cy="608400"/>
         </a:xfrm>
         <a:prstGeom prst="rect">
           <a:avLst/>
@@ -8088,12 +7924,12 @@
         </a:fontRef>
       </dsp:style>
       <dsp:txBody>
-        <a:bodyPr spcFirstLastPara="0" vert="horz" wrap="square" lIns="9525" tIns="9525" rIns="9525" bIns="9525" numCol="1" spcCol="1270" anchor="ctr" anchorCtr="0">
+        <a:bodyPr spcFirstLastPara="0" vert="horz" wrap="square" lIns="11430" tIns="11430" rIns="11430" bIns="11430" numCol="1" spcCol="1270" anchor="ctr" anchorCtr="0">
           <a:noAutofit/>
         </a:bodyPr>
         <a:lstStyle/>
         <a:p>
-          <a:pPr marL="0" lvl="0" indent="0" algn="ctr" defTabSz="666750">
+          <a:pPr marL="0" lvl="0" indent="0" algn="ctr" defTabSz="800100">
             <a:lnSpc>
               <a:spcPct val="90000"/>
             </a:lnSpc>
@@ -8106,21 +7942,21 @@
             <a:buNone/>
           </a:pPr>
           <a:r>
-            <a:rPr lang="en-US" sz="1500" kern="1200">
+            <a:rPr lang="en-US" sz="1800" kern="1200">
               <a:latin typeface="Arial" panose="020B0604020202020204" pitchFamily="34" charset="0"/>
               <a:cs typeface="Arial" panose="020B0604020202020204" pitchFamily="34" charset="0"/>
             </a:rPr>
             <a:t>Revision </a:t>
           </a:r>
-          <a:endParaRPr lang="bg-BG" sz="1500" kern="1200">
+          <a:endParaRPr lang="bg-BG" sz="1800" kern="1200">
             <a:latin typeface="Arial" panose="020B0604020202020204" pitchFamily="34" charset="0"/>
             <a:cs typeface="Arial" panose="020B0604020202020204" pitchFamily="34" charset="0"/>
           </a:endParaRPr>
         </a:p>
       </dsp:txBody>
       <dsp:txXfrm>
-        <a:off x="524" y="963854"/>
-        <a:ext cx="1051810" cy="525905"/>
+        <a:off x="254918" y="864035"/>
+        <a:ext cx="1216800" cy="608400"/>
       </dsp:txXfrm>
     </dsp:sp>
     <dsp:sp modelId="{7FBF7556-B0F3-4D5D-BED9-28B4CAEF0F0A}">
@@ -8130,8 +7966,8 @@
       </dsp:nvSpPr>
       <dsp:spPr>
         <a:xfrm>
-          <a:off x="263477" y="1710640"/>
-          <a:ext cx="1051810" cy="525905"/>
+          <a:off x="559118" y="1727964"/>
+          <a:ext cx="1216800" cy="608400"/>
         </a:xfrm>
         <a:prstGeom prst="rect">
           <a:avLst/>
@@ -8168,12 +8004,12 @@
         </a:fontRef>
       </dsp:style>
       <dsp:txBody>
-        <a:bodyPr spcFirstLastPara="0" vert="horz" wrap="square" lIns="9525" tIns="9525" rIns="9525" bIns="9525" numCol="1" spcCol="1270" anchor="ctr" anchorCtr="0">
+        <a:bodyPr spcFirstLastPara="0" vert="horz" wrap="square" lIns="11430" tIns="11430" rIns="11430" bIns="11430" numCol="1" spcCol="1270" anchor="ctr" anchorCtr="0">
           <a:noAutofit/>
         </a:bodyPr>
         <a:lstStyle/>
         <a:p>
-          <a:pPr marL="0" lvl="0" indent="0" algn="ctr" defTabSz="666750">
+          <a:pPr marL="0" lvl="0" indent="0" algn="ctr" defTabSz="800100">
             <a:lnSpc>
               <a:spcPct val="90000"/>
             </a:lnSpc>
@@ -8186,21 +8022,21 @@
             <a:buNone/>
           </a:pPr>
           <a:r>
-            <a:rPr lang="en-US" sz="1500" kern="1200">
+            <a:rPr lang="en-US" sz="1800" kern="1200">
               <a:latin typeface="Arial" panose="020B0604020202020204" pitchFamily="34" charset="0"/>
               <a:cs typeface="Arial" panose="020B0604020202020204" pitchFamily="34" charset="0"/>
             </a:rPr>
             <a:t>9-th grade</a:t>
           </a:r>
-          <a:endParaRPr lang="bg-BG" sz="1500" kern="1200">
+          <a:endParaRPr lang="bg-BG" sz="1800" kern="1200">
             <a:latin typeface="Arial" panose="020B0604020202020204" pitchFamily="34" charset="0"/>
             <a:cs typeface="Arial" panose="020B0604020202020204" pitchFamily="34" charset="0"/>
           </a:endParaRPr>
         </a:p>
       </dsp:txBody>
       <dsp:txXfrm>
-        <a:off x="263477" y="1710640"/>
-        <a:ext cx="1051810" cy="525905"/>
+        <a:off x="559118" y="1727964"/>
+        <a:ext cx="1216800" cy="608400"/>
       </dsp:txXfrm>
     </dsp:sp>
     <dsp:sp modelId="{E39C446C-8093-4A8E-BE5A-24DC9C2DE12C}">
@@ -8210,8 +8046,8 @@
       </dsp:nvSpPr>
       <dsp:spPr>
         <a:xfrm>
-          <a:off x="263477" y="2457425"/>
-          <a:ext cx="1051810" cy="525905"/>
+          <a:off x="559118" y="2591892"/>
+          <a:ext cx="1216800" cy="608400"/>
         </a:xfrm>
         <a:prstGeom prst="rect">
           <a:avLst/>
@@ -8248,12 +8084,12 @@
         </a:fontRef>
       </dsp:style>
       <dsp:txBody>
-        <a:bodyPr spcFirstLastPara="0" vert="horz" wrap="square" lIns="9525" tIns="9525" rIns="9525" bIns="9525" numCol="1" spcCol="1270" anchor="ctr" anchorCtr="0">
+        <a:bodyPr spcFirstLastPara="0" vert="horz" wrap="square" lIns="11430" tIns="11430" rIns="11430" bIns="11430" numCol="1" spcCol="1270" anchor="ctr" anchorCtr="0">
           <a:noAutofit/>
         </a:bodyPr>
         <a:lstStyle/>
         <a:p>
-          <a:pPr marL="0" lvl="0" indent="0" algn="ctr" defTabSz="666750">
+          <a:pPr marL="0" lvl="0" indent="0" algn="ctr" defTabSz="800100">
             <a:lnSpc>
               <a:spcPct val="90000"/>
             </a:lnSpc>
@@ -8266,21 +8102,21 @@
             <a:buNone/>
           </a:pPr>
           <a:r>
-            <a:rPr lang="en-US" sz="1500" kern="1200">
+            <a:rPr lang="en-US" sz="1800" kern="1200">
               <a:latin typeface="Arial" panose="020B0604020202020204" pitchFamily="34" charset="0"/>
               <a:cs typeface="Arial" panose="020B0604020202020204" pitchFamily="34" charset="0"/>
             </a:rPr>
             <a:t>10-th grade</a:t>
           </a:r>
-          <a:endParaRPr lang="bg-BG" sz="1500" kern="1200">
+          <a:endParaRPr lang="bg-BG" sz="1800" kern="1200">
             <a:latin typeface="Arial" panose="020B0604020202020204" pitchFamily="34" charset="0"/>
             <a:cs typeface="Arial" panose="020B0604020202020204" pitchFamily="34" charset="0"/>
           </a:endParaRPr>
         </a:p>
       </dsp:txBody>
       <dsp:txXfrm>
-        <a:off x="263477" y="2457425"/>
-        <a:ext cx="1051810" cy="525905"/>
+        <a:off x="559118" y="2591892"/>
+        <a:ext cx="1216800" cy="608400"/>
       </dsp:txXfrm>
     </dsp:sp>
     <dsp:sp modelId="{9882CC81-2AE8-401C-8B54-CADA8C64B319}">
@@ -8290,8 +8126,8 @@
       </dsp:nvSpPr>
       <dsp:spPr>
         <a:xfrm>
-          <a:off x="1273216" y="963854"/>
-          <a:ext cx="1051810" cy="525905"/>
+          <a:off x="1727247" y="864035"/>
+          <a:ext cx="1216800" cy="608400"/>
         </a:xfrm>
         <a:prstGeom prst="rect">
           <a:avLst/>
@@ -8328,12 +8164,12 @@
         </a:fontRef>
       </dsp:style>
       <dsp:txBody>
-        <a:bodyPr spcFirstLastPara="0" vert="horz" wrap="square" lIns="9525" tIns="9525" rIns="9525" bIns="9525" numCol="1" spcCol="1270" anchor="ctr" anchorCtr="0">
+        <a:bodyPr spcFirstLastPara="0" vert="horz" wrap="square" lIns="11430" tIns="11430" rIns="11430" bIns="11430" numCol="1" spcCol="1270" anchor="ctr" anchorCtr="0">
           <a:noAutofit/>
         </a:bodyPr>
         <a:lstStyle/>
         <a:p>
-          <a:pPr marL="0" lvl="0" indent="0" algn="ctr" defTabSz="666750">
+          <a:pPr marL="0" lvl="0" indent="0" algn="ctr" defTabSz="800100">
             <a:lnSpc>
               <a:spcPct val="90000"/>
             </a:lnSpc>
@@ -8346,28 +8182,28 @@
             <a:buNone/>
           </a:pPr>
           <a:r>
-            <a:rPr lang="en-US" sz="1500" kern="1200">
+            <a:rPr lang="en-US" sz="1800" kern="1200">
               <a:latin typeface="Arial" panose="020B0604020202020204" pitchFamily="34" charset="0"/>
               <a:cs typeface="Arial" panose="020B0604020202020204" pitchFamily="34" charset="0"/>
             </a:rPr>
             <a:t>Start</a:t>
           </a:r>
           <a:r>
-            <a:rPr lang="en-US" sz="1500" kern="1200" baseline="0">
+            <a:rPr lang="en-US" sz="1800" kern="1200" baseline="0">
               <a:latin typeface="Arial" panose="020B0604020202020204" pitchFamily="34" charset="0"/>
               <a:cs typeface="Arial" panose="020B0604020202020204" pitchFamily="34" charset="0"/>
             </a:rPr>
             <a:t> test</a:t>
           </a:r>
-          <a:endParaRPr lang="bg-BG" sz="1500" kern="1200">
+          <a:endParaRPr lang="bg-BG" sz="1800" kern="1200">
             <a:latin typeface="Arial" panose="020B0604020202020204" pitchFamily="34" charset="0"/>
             <a:cs typeface="Arial" panose="020B0604020202020204" pitchFamily="34" charset="0"/>
           </a:endParaRPr>
         </a:p>
       </dsp:txBody>
       <dsp:txXfrm>
-        <a:off x="1273216" y="963854"/>
-        <a:ext cx="1051810" cy="525905"/>
+        <a:off x="1727247" y="864035"/>
+        <a:ext cx="1216800" cy="608400"/>
       </dsp:txXfrm>
     </dsp:sp>
     <dsp:sp modelId="{630A6735-B3FD-477F-A975-31040DD7B0EE}">
@@ -8377,8 +8213,8 @@
       </dsp:nvSpPr>
       <dsp:spPr>
         <a:xfrm>
-          <a:off x="1536168" y="1710640"/>
-          <a:ext cx="1051810" cy="525905"/>
+          <a:off x="2031447" y="1727964"/>
+          <a:ext cx="1216800" cy="608400"/>
         </a:xfrm>
         <a:prstGeom prst="rect">
           <a:avLst/>
@@ -8415,12 +8251,12 @@
         </a:fontRef>
       </dsp:style>
       <dsp:txBody>
-        <a:bodyPr spcFirstLastPara="0" vert="horz" wrap="square" lIns="9525" tIns="9525" rIns="9525" bIns="9525" numCol="1" spcCol="1270" anchor="ctr" anchorCtr="0">
+        <a:bodyPr spcFirstLastPara="0" vert="horz" wrap="square" lIns="11430" tIns="11430" rIns="11430" bIns="11430" numCol="1" spcCol="1270" anchor="ctr" anchorCtr="0">
           <a:noAutofit/>
         </a:bodyPr>
         <a:lstStyle/>
         <a:p>
-          <a:pPr marL="0" lvl="0" indent="0" algn="ctr" defTabSz="666750">
+          <a:pPr marL="0" lvl="0" indent="0" algn="ctr" defTabSz="800100">
             <a:lnSpc>
               <a:spcPct val="90000"/>
             </a:lnSpc>
@@ -8433,21 +8269,21 @@
             <a:buNone/>
           </a:pPr>
           <a:r>
-            <a:rPr lang="en-US" sz="1500" kern="1200">
+            <a:rPr lang="en-US" sz="1800" kern="1200">
               <a:latin typeface="Arial" panose="020B0604020202020204" pitchFamily="34" charset="0"/>
               <a:cs typeface="Arial" panose="020B0604020202020204" pitchFamily="34" charset="0"/>
             </a:rPr>
             <a:t>9-th grade</a:t>
           </a:r>
-          <a:endParaRPr lang="bg-BG" sz="1500" kern="1200">
+          <a:endParaRPr lang="bg-BG" sz="1800" kern="1200">
             <a:latin typeface="Arial" panose="020B0604020202020204" pitchFamily="34" charset="0"/>
             <a:cs typeface="Arial" panose="020B0604020202020204" pitchFamily="34" charset="0"/>
           </a:endParaRPr>
         </a:p>
       </dsp:txBody>
       <dsp:txXfrm>
-        <a:off x="1536168" y="1710640"/>
-        <a:ext cx="1051810" cy="525905"/>
+        <a:off x="2031447" y="1727964"/>
+        <a:ext cx="1216800" cy="608400"/>
       </dsp:txXfrm>
     </dsp:sp>
     <dsp:sp modelId="{64DC8E3B-21A7-4F10-8803-62070EB2C035}">
@@ -8457,8 +8293,8 @@
       </dsp:nvSpPr>
       <dsp:spPr>
         <a:xfrm>
-          <a:off x="1536168" y="2457425"/>
-          <a:ext cx="1051810" cy="525905"/>
+          <a:off x="2031447" y="2591892"/>
+          <a:ext cx="1216800" cy="608400"/>
         </a:xfrm>
         <a:prstGeom prst="rect">
           <a:avLst/>
@@ -8495,12 +8331,12 @@
         </a:fontRef>
       </dsp:style>
       <dsp:txBody>
-        <a:bodyPr spcFirstLastPara="0" vert="horz" wrap="square" lIns="9525" tIns="9525" rIns="9525" bIns="9525" numCol="1" spcCol="1270" anchor="ctr" anchorCtr="0">
+        <a:bodyPr spcFirstLastPara="0" vert="horz" wrap="square" lIns="11430" tIns="11430" rIns="11430" bIns="11430" numCol="1" spcCol="1270" anchor="ctr" anchorCtr="0">
           <a:noAutofit/>
         </a:bodyPr>
         <a:lstStyle/>
         <a:p>
-          <a:pPr marL="0" lvl="0" indent="0" algn="ctr" defTabSz="666750">
+          <a:pPr marL="0" lvl="0" indent="0" algn="ctr" defTabSz="800100">
             <a:lnSpc>
               <a:spcPct val="90000"/>
             </a:lnSpc>
@@ -8513,21 +8349,21 @@
             <a:buNone/>
           </a:pPr>
           <a:r>
-            <a:rPr lang="en-US" sz="1500" kern="1200">
+            <a:rPr lang="en-US" sz="1800" kern="1200">
               <a:latin typeface="Arial" panose="020B0604020202020204" pitchFamily="34" charset="0"/>
               <a:cs typeface="Arial" panose="020B0604020202020204" pitchFamily="34" charset="0"/>
             </a:rPr>
             <a:t>10-th grade</a:t>
           </a:r>
-          <a:endParaRPr lang="bg-BG" sz="1500" kern="1200">
+          <a:endParaRPr lang="bg-BG" sz="1800" kern="1200">
             <a:latin typeface="Arial" panose="020B0604020202020204" pitchFamily="34" charset="0"/>
             <a:cs typeface="Arial" panose="020B0604020202020204" pitchFamily="34" charset="0"/>
           </a:endParaRPr>
         </a:p>
       </dsp:txBody>
       <dsp:txXfrm>
-        <a:off x="1536168" y="2457425"/>
-        <a:ext cx="1051810" cy="525905"/>
+        <a:off x="2031447" y="2591892"/>
+        <a:ext cx="1216800" cy="608400"/>
       </dsp:txXfrm>
     </dsp:sp>
     <dsp:sp modelId="{A6318205-3321-4FD0-AC6C-702CA64F3B0B}">
@@ -8537,8 +8373,8 @@
       </dsp:nvSpPr>
       <dsp:spPr>
         <a:xfrm>
-          <a:off x="2545907" y="963854"/>
-          <a:ext cx="1051810" cy="525905"/>
+          <a:off x="3199576" y="864035"/>
+          <a:ext cx="1216800" cy="608400"/>
         </a:xfrm>
         <a:prstGeom prst="rect">
           <a:avLst/>
@@ -8575,12 +8411,12 @@
         </a:fontRef>
       </dsp:style>
       <dsp:txBody>
-        <a:bodyPr spcFirstLastPara="0" vert="horz" wrap="square" lIns="9525" tIns="9525" rIns="9525" bIns="9525" numCol="1" spcCol="1270" anchor="ctr" anchorCtr="0">
+        <a:bodyPr spcFirstLastPara="0" vert="horz" wrap="square" lIns="11430" tIns="11430" rIns="11430" bIns="11430" numCol="1" spcCol="1270" anchor="ctr" anchorCtr="0">
           <a:noAutofit/>
         </a:bodyPr>
         <a:lstStyle/>
         <a:p>
-          <a:pPr marL="0" lvl="0" indent="0" algn="ctr" defTabSz="666750">
+          <a:pPr marL="0" lvl="0" indent="0" algn="ctr" defTabSz="800100">
             <a:lnSpc>
               <a:spcPct val="90000"/>
             </a:lnSpc>
@@ -8593,32 +8429,32 @@
             <a:buNone/>
           </a:pPr>
           <a:r>
-            <a:rPr lang="en-US" sz="1500" kern="1200">
+            <a:rPr lang="en-US" sz="1800" kern="1200">
               <a:latin typeface="Arial" panose="020B0604020202020204" pitchFamily="34" charset="0"/>
               <a:cs typeface="Arial" panose="020B0604020202020204" pitchFamily="34" charset="0"/>
             </a:rPr>
             <a:t>Instructions</a:t>
           </a:r>
-          <a:endParaRPr lang="bg-BG" sz="1500" kern="1200">
+          <a:endParaRPr lang="bg-BG" sz="1800" kern="1200">
             <a:latin typeface="Arial" panose="020B0604020202020204" pitchFamily="34" charset="0"/>
             <a:cs typeface="Arial" panose="020B0604020202020204" pitchFamily="34" charset="0"/>
           </a:endParaRPr>
         </a:p>
       </dsp:txBody>
       <dsp:txXfrm>
-        <a:off x="2545907" y="963854"/>
-        <a:ext cx="1051810" cy="525905"/>
+        <a:off x="3199576" y="864035"/>
+        <a:ext cx="1216800" cy="608400"/>
       </dsp:txXfrm>
     </dsp:sp>
-    <dsp:sp modelId="{FF9ED7F1-3016-49F4-9DBC-C15A1A0A1418}">
+    <dsp:sp modelId="{15052B54-9FCA-454F-BAA0-3BD16FCD608F}">
       <dsp:nvSpPr>
         <dsp:cNvPr id="0" name=""/>
         <dsp:cNvSpPr/>
       </dsp:nvSpPr>
       <dsp:spPr>
         <a:xfrm>
-          <a:off x="3818598" y="963854"/>
-          <a:ext cx="1051810" cy="525905"/>
+          <a:off x="4671905" y="864035"/>
+          <a:ext cx="1216800" cy="608400"/>
         </a:xfrm>
         <a:prstGeom prst="rect">
           <a:avLst/>
@@ -8655,12 +8491,12 @@
         </a:fontRef>
       </dsp:style>
       <dsp:txBody>
-        <a:bodyPr spcFirstLastPara="0" vert="horz" wrap="square" lIns="9525" tIns="9525" rIns="9525" bIns="9525" numCol="1" spcCol="1270" anchor="ctr" anchorCtr="0">
+        <a:bodyPr spcFirstLastPara="0" vert="horz" wrap="square" lIns="11430" tIns="11430" rIns="11430" bIns="11430" numCol="1" spcCol="1270" anchor="ctr" anchorCtr="0">
           <a:noAutofit/>
         </a:bodyPr>
         <a:lstStyle/>
         <a:p>
-          <a:pPr marL="0" lvl="0" indent="0" algn="ctr" defTabSz="666750">
+          <a:pPr marL="0" lvl="0" indent="0" algn="ctr" defTabSz="800100">
             <a:lnSpc>
               <a:spcPct val="90000"/>
             </a:lnSpc>
@@ -8673,101 +8509,21 @@
             <a:buNone/>
           </a:pPr>
           <a:r>
-            <a:rPr lang="en-US" sz="1500" kern="1200">
+            <a:rPr lang="en-US" sz="1800" kern="1200">
               <a:latin typeface="Arial" panose="020B0604020202020204" pitchFamily="34" charset="0"/>
               <a:cs typeface="Arial" panose="020B0604020202020204" pitchFamily="34" charset="0"/>
             </a:rPr>
-            <a:t>Grades</a:t>
+            <a:t>Exit</a:t>
           </a:r>
-          <a:endParaRPr lang="bg-BG" sz="1500" kern="1200">
+          <a:endParaRPr lang="bg-BG" sz="1800" kern="1200">
             <a:latin typeface="Arial" panose="020B0604020202020204" pitchFamily="34" charset="0"/>
             <a:cs typeface="Arial" panose="020B0604020202020204" pitchFamily="34" charset="0"/>
           </a:endParaRPr>
         </a:p>
       </dsp:txBody>
       <dsp:txXfrm>
-        <a:off x="3818598" y="963854"/>
-        <a:ext cx="1051810" cy="525905"/>
-      </dsp:txXfrm>
-    </dsp:sp>
-    <dsp:sp modelId="{15052B54-9FCA-454F-BAA0-3BD16FCD608F}">
-      <dsp:nvSpPr>
-        <dsp:cNvPr id="0" name=""/>
-        <dsp:cNvSpPr/>
-      </dsp:nvSpPr>
-      <dsp:spPr>
-        <a:xfrm>
-          <a:off x="5091289" y="963854"/>
-          <a:ext cx="1051810" cy="525905"/>
-        </a:xfrm>
-        <a:prstGeom prst="rect">
-          <a:avLst/>
-        </a:prstGeom>
-        <a:solidFill>
-          <a:srgbClr val="0099CC"/>
-        </a:solidFill>
-        <a:ln w="12700" cap="flat" cmpd="sng" algn="ctr">
-          <a:solidFill>
-            <a:schemeClr val="lt2">
-              <a:hueOff val="0"/>
-              <a:satOff val="0"/>
-              <a:lumOff val="0"/>
-              <a:alphaOff val="0"/>
-            </a:schemeClr>
-          </a:solidFill>
-          <a:prstDash val="solid"/>
-          <a:miter lim="800000"/>
-        </a:ln>
-        <a:effectLst/>
-      </dsp:spPr>
-      <dsp:style>
-        <a:lnRef idx="2">
-          <a:scrgbClr r="0" g="0" b="0"/>
-        </a:lnRef>
-        <a:fillRef idx="1">
-          <a:scrgbClr r="0" g="0" b="0"/>
-        </a:fillRef>
-        <a:effectRef idx="0">
-          <a:scrgbClr r="0" g="0" b="0"/>
-        </a:effectRef>
-        <a:fontRef idx="minor">
-          <a:schemeClr val="lt1"/>
-        </a:fontRef>
-      </dsp:style>
-      <dsp:txBody>
-        <a:bodyPr spcFirstLastPara="0" vert="horz" wrap="square" lIns="9525" tIns="9525" rIns="9525" bIns="9525" numCol="1" spcCol="1270" anchor="ctr" anchorCtr="0">
-          <a:noAutofit/>
-        </a:bodyPr>
-        <a:lstStyle/>
-        <a:p>
-          <a:pPr marL="0" lvl="0" indent="0" algn="ctr" defTabSz="666750">
-            <a:lnSpc>
-              <a:spcPct val="90000"/>
-            </a:lnSpc>
-            <a:spcBef>
-              <a:spcPct val="0"/>
-            </a:spcBef>
-            <a:spcAft>
-              <a:spcPct val="35000"/>
-            </a:spcAft>
-            <a:buNone/>
-          </a:pPr>
-          <a:r>
-            <a:rPr lang="en-US" sz="1500" kern="1200">
-              <a:latin typeface="Arial" panose="020B0604020202020204" pitchFamily="34" charset="0"/>
-              <a:cs typeface="Arial" panose="020B0604020202020204" pitchFamily="34" charset="0"/>
-            </a:rPr>
-            <a:t>Exit</a:t>
-          </a:r>
-          <a:endParaRPr lang="bg-BG" sz="1500" kern="1200">
-            <a:latin typeface="Arial" panose="020B0604020202020204" pitchFamily="34" charset="0"/>
-            <a:cs typeface="Arial" panose="020B0604020202020204" pitchFamily="34" charset="0"/>
-          </a:endParaRPr>
-        </a:p>
-      </dsp:txBody>
-      <dsp:txXfrm>
-        <a:off x="5091289" y="963854"/>
-        <a:ext cx="1051810" cy="525905"/>
+        <a:off x="4671905" y="864035"/>
+        <a:ext cx="1216800" cy="608400"/>
       </dsp:txXfrm>
     </dsp:sp>
   </dsp:spTree>

</xml_diff>